<commit_message>
Ajuste nos casos de uso do 12 ao 15
</commit_message>
<xml_diff>
--- a/4.3 Caso de Uso - UC-12 Cadastrar manutenção.docx
+++ b/4.3 Caso de Uso - UC-12 Cadastrar manutenção.docx
@@ -1,6 +1,6 @@
 
 <file path=word/document.xml><?xml version="1.0" encoding="utf-8"?>
-<w:document xmlns:ve="http://schemas.openxmlformats.org/markup-compatibility/2006" xmlns:o="urn:schemas-microsoft-com:office:office" xmlns:r="http://schemas.openxmlformats.org/officeDocument/2006/relationships" xmlns:m="http://schemas.openxmlformats.org/officeDocument/2006/math" xmlns:v="urn:schemas-microsoft-com:vml" xmlns:wp="http://schemas.openxmlformats.org/drawingml/2006/wordprocessingDrawing" xmlns:w10="urn:schemas-microsoft-com:office:word" xmlns:w="http://schemas.openxmlformats.org/wordprocessingml/2006/main" xmlns:wne="http://schemas.microsoft.com/office/word/2006/wordml">
+<w:document xmlns:wpc="http://schemas.microsoft.com/office/word/2010/wordprocessingCanvas" xmlns:mc="http://schemas.openxmlformats.org/markup-compatibility/2006" xmlns:o="urn:schemas-microsoft-com:office:office" xmlns:r="http://schemas.openxmlformats.org/officeDocument/2006/relationships" xmlns:m="http://schemas.openxmlformats.org/officeDocument/2006/math" xmlns:v="urn:schemas-microsoft-com:vml" xmlns:wp14="http://schemas.microsoft.com/office/word/2010/wordprocessingDrawing" xmlns:wp="http://schemas.openxmlformats.org/drawingml/2006/wordprocessingDrawing" xmlns:w10="urn:schemas-microsoft-com:office:word" xmlns:w="http://schemas.openxmlformats.org/wordprocessingml/2006/main" xmlns:w14="http://schemas.microsoft.com/office/word/2010/wordml" xmlns:wpg="http://schemas.microsoft.com/office/word/2010/wordprocessingGroup" xmlns:wpi="http://schemas.microsoft.com/office/word/2010/wordprocessingInk" xmlns:wne="http://schemas.microsoft.com/office/word/2006/wordml" xmlns:wps="http://schemas.microsoft.com/office/word/2010/wordprocessingShape" mc:Ignorable="w14 wp14">
   <w:body>
     <w:tbl>
       <w:tblPr>
@@ -18,7 +18,7 @@
           <w:left w:w="70" w:type="dxa"/>
           <w:right w:w="70" w:type="dxa"/>
         </w:tblCellMar>
-        <w:tblLook w:val="0000"/>
+        <w:tblLook w:val="0000" w:firstRow="0" w:lastRow="0" w:firstColumn="0" w:lastColumn="0" w:noHBand="0" w:noVBand="0"/>
       </w:tblPr>
       <w:tblGrid>
         <w:gridCol w:w="851"/>
@@ -172,8 +172,19 @@
                 <w:bCs/>
                 <w:color w:val="000000" w:themeColor="text1"/>
               </w:rPr>
-              <w:t>2 –ATOR</w:t>
-            </w:r>
+              <w:t xml:space="preserve">2 </w:t>
+            </w:r>
+            <w:proofErr w:type="gramStart"/>
+            <w:r>
+              <w:rPr>
+                <w:rFonts w:ascii="Arial" w:hAnsi="Arial" w:cs="Arial"/>
+                <w:b/>
+                <w:bCs/>
+                <w:color w:val="000000" w:themeColor="text1"/>
+              </w:rPr>
+              <w:t>–ATOR</w:t>
+            </w:r>
+            <w:proofErr w:type="gramEnd"/>
             <w:r>
               <w:rPr>
                 <w:rFonts w:ascii="Arial" w:hAnsi="Arial" w:cs="Arial"/>
@@ -432,6 +443,7 @@
                 <w:bCs/>
               </w:rPr>
             </w:pPr>
+            <w:proofErr w:type="gramStart"/>
             <w:r>
               <w:rPr>
                 <w:rFonts w:ascii="Arial" w:hAnsi="Arial" w:cs="Arial"/>
@@ -440,6 +452,7 @@
               </w:rPr>
               <w:t>4 – CENÁRIO</w:t>
             </w:r>
+            <w:proofErr w:type="gramEnd"/>
             <w:r>
               <w:rPr>
                 <w:rFonts w:ascii="Arial" w:hAnsi="Arial" w:cs="Arial"/>
@@ -515,6 +528,14 @@
             </w:r>
             <w:r>
               <w:rPr>
+                <w:rFonts w:ascii="Tahoma" w:hAnsi="Tahoma" w:cs="Tahoma"/>
+                <w:sz w:val="20"/>
+                <w:szCs w:val="20"/>
+              </w:rPr>
+              <w:t xml:space="preserve"> </w:t>
+            </w:r>
+            <w:r>
+              <w:rPr>
                 <w:rFonts w:ascii="Arial" w:hAnsi="Arial" w:cs="Arial"/>
                 <w:color w:val="000000"/>
                 <w:sz w:val="20"/>
@@ -581,8 +602,14 @@
               </w:rPr>
               <w:t>tela de cadastro de manutenção.</w:t>
             </w:r>
-            <w:bookmarkStart w:id="0" w:name="_GoBack"/>
-            <w:bookmarkEnd w:id="0"/>
+            <w:r>
+              <w:rPr>
+                <w:rFonts w:ascii="Tahoma" w:hAnsi="Tahoma" w:cs="Tahoma"/>
+                <w:sz w:val="20"/>
+                <w:szCs w:val="20"/>
+              </w:rPr>
+              <w:t xml:space="preserve"> [2.1]</w:t>
+            </w:r>
           </w:p>
           <w:p>
             <w:pPr>
@@ -595,13 +622,15 @@
               <w:jc w:val="both"/>
               <w:rPr>
                 <w:rFonts w:ascii="Tahoma" w:hAnsi="Tahoma" w:cs="Tahoma"/>
-                <w:sz w:val="20"/>
-                <w:szCs w:val="20"/>
-              </w:rPr>
-            </w:pPr>
-            <w:r>
-              <w:rPr>
-                <w:rFonts w:ascii="Tahoma" w:hAnsi="Tahoma" w:cs="Tahoma"/>
+                <w:color w:val="000000" w:themeColor="text1"/>
+                <w:sz w:val="20"/>
+                <w:szCs w:val="20"/>
+              </w:rPr>
+            </w:pPr>
+            <w:r>
+              <w:rPr>
+                <w:rFonts w:ascii="Tahoma" w:hAnsi="Tahoma" w:cs="Tahoma"/>
+                <w:color w:val="000000" w:themeColor="text1"/>
                 <w:sz w:val="20"/>
                 <w:szCs w:val="20"/>
               </w:rPr>
@@ -610,10 +639,20 @@
             <w:r>
               <w:rPr>
                 <w:rFonts w:ascii="Tahoma" w:hAnsi="Tahoma" w:cs="Tahoma"/>
-                <w:sz w:val="20"/>
-                <w:szCs w:val="20"/>
-              </w:rPr>
-              <w:t xml:space="preserve"> clica na lupa de pesquisa de máquina.</w:t>
+                <w:color w:val="000000" w:themeColor="text1"/>
+                <w:sz w:val="20"/>
+                <w:szCs w:val="20"/>
+              </w:rPr>
+              <w:t xml:space="preserve"> </w:t>
+            </w:r>
+            <w:r>
+              <w:rPr>
+                <w:rFonts w:ascii="Tahoma" w:hAnsi="Tahoma" w:cs="Tahoma"/>
+                <w:color w:val="000000" w:themeColor="text1"/>
+                <w:sz w:val="20"/>
+                <w:szCs w:val="20"/>
+              </w:rPr>
+              <w:t>clica no botão máquinas.</w:t>
             </w:r>
           </w:p>
           <w:p>
@@ -627,41 +666,19 @@
               <w:jc w:val="both"/>
               <w:rPr>
                 <w:rFonts w:ascii="Tahoma" w:hAnsi="Tahoma" w:cs="Tahoma"/>
-                <w:sz w:val="20"/>
-                <w:szCs w:val="20"/>
-              </w:rPr>
-            </w:pPr>
-            <w:r>
-              <w:rPr>
-                <w:rFonts w:ascii="Tahoma" w:hAnsi="Tahoma" w:cs="Tahoma"/>
-                <w:sz w:val="20"/>
-                <w:szCs w:val="20"/>
-              </w:rPr>
-              <w:t xml:space="preserve">Sistema exibe </w:t>
-            </w:r>
-            <w:r>
-              <w:rPr>
-                <w:rFonts w:ascii="Tahoma" w:hAnsi="Tahoma" w:cs="Tahoma"/>
-                <w:sz w:val="20"/>
-                <w:szCs w:val="20"/>
-              </w:rPr>
-              <w:t>pop-up com a listagem das</w:t>
-            </w:r>
-            <w:r>
-              <w:rPr>
-                <w:rFonts w:ascii="Tahoma" w:hAnsi="Tahoma" w:cs="Tahoma"/>
-                <w:sz w:val="20"/>
-                <w:szCs w:val="20"/>
-              </w:rPr>
-              <w:t xml:space="preserve"> máquina</w:t>
-            </w:r>
-            <w:r>
-              <w:rPr>
-                <w:rFonts w:ascii="Tahoma" w:hAnsi="Tahoma" w:cs="Tahoma"/>
-                <w:sz w:val="20"/>
-                <w:szCs w:val="20"/>
-              </w:rPr>
-              <w:t>s cadastradas.</w:t>
+                <w:color w:val="000000" w:themeColor="text1"/>
+                <w:sz w:val="20"/>
+                <w:szCs w:val="20"/>
+              </w:rPr>
+            </w:pPr>
+            <w:r>
+              <w:rPr>
+                <w:rFonts w:ascii="Tahoma" w:hAnsi="Tahoma" w:cs="Tahoma"/>
+                <w:color w:val="000000" w:themeColor="text1"/>
+                <w:sz w:val="20"/>
+                <w:szCs w:val="20"/>
+              </w:rPr>
+              <w:t>Sistema exibe tela para realizar uma pesquisa de máquinas.</w:t>
             </w:r>
           </w:p>
           <w:p>
@@ -675,13 +692,15 @@
               <w:jc w:val="both"/>
               <w:rPr>
                 <w:rFonts w:ascii="Tahoma" w:hAnsi="Tahoma" w:cs="Tahoma"/>
-                <w:sz w:val="20"/>
-                <w:szCs w:val="20"/>
-              </w:rPr>
-            </w:pPr>
-            <w:r>
-              <w:rPr>
-                <w:rFonts w:ascii="Tahoma" w:hAnsi="Tahoma" w:cs="Tahoma"/>
+                <w:color w:val="000000" w:themeColor="text1"/>
+                <w:sz w:val="20"/>
+                <w:szCs w:val="20"/>
+              </w:rPr>
+            </w:pPr>
+            <w:r>
+              <w:rPr>
+                <w:rFonts w:ascii="Tahoma" w:hAnsi="Tahoma" w:cs="Tahoma"/>
+                <w:color w:val="000000" w:themeColor="text1"/>
                 <w:sz w:val="20"/>
                 <w:szCs w:val="20"/>
               </w:rPr>
@@ -690,6 +709,7 @@
             <w:r>
               <w:rPr>
                 <w:rFonts w:ascii="Tahoma" w:hAnsi="Tahoma" w:cs="Tahoma"/>
+                <w:color w:val="000000" w:themeColor="text1"/>
                 <w:sz w:val="20"/>
                 <w:szCs w:val="20"/>
               </w:rPr>
@@ -698,34 +718,47 @@
             <w:r>
               <w:rPr>
                 <w:rFonts w:ascii="Tahoma" w:hAnsi="Tahoma" w:cs="Tahoma"/>
-                <w:sz w:val="20"/>
-                <w:szCs w:val="20"/>
-              </w:rPr>
-              <w:t>clica sob o registro</w:t>
-            </w:r>
-            <w:r>
-              <w:rPr>
-                <w:rFonts w:ascii="Tahoma" w:hAnsi="Tahoma" w:cs="Tahoma"/>
-                <w:sz w:val="20"/>
-                <w:szCs w:val="20"/>
-              </w:rPr>
-              <w:t xml:space="preserve"> </w:t>
-            </w:r>
-            <w:r>
-              <w:rPr>
-                <w:rFonts w:ascii="Tahoma" w:hAnsi="Tahoma" w:cs="Tahoma"/>
-                <w:sz w:val="20"/>
-                <w:szCs w:val="20"/>
-              </w:rPr>
-              <w:t>d</w:t>
-            </w:r>
-            <w:r>
-              <w:rPr>
-                <w:rFonts w:ascii="Tahoma" w:hAnsi="Tahoma" w:cs="Tahoma"/>
-                <w:sz w:val="20"/>
-                <w:szCs w:val="20"/>
-              </w:rPr>
-              <w:t>a máquina desejada e clica em selecionar máquina.</w:t>
+                <w:color w:val="000000" w:themeColor="text1"/>
+                <w:sz w:val="20"/>
+                <w:szCs w:val="20"/>
+              </w:rPr>
+              <w:t>seleciona a máquina que deseja associar a solicitação de alocação e clica no botão selecionar máquina. [</w:t>
+            </w:r>
+            <w:r>
+              <w:rPr>
+                <w:rFonts w:ascii="Tahoma" w:hAnsi="Tahoma" w:cs="Tahoma"/>
+                <w:color w:val="000000" w:themeColor="text1"/>
+                <w:sz w:val="20"/>
+                <w:szCs w:val="20"/>
+              </w:rPr>
+              <w:t>5</w:t>
+            </w:r>
+            <w:r>
+              <w:rPr>
+                <w:rFonts w:ascii="Tahoma" w:hAnsi="Tahoma" w:cs="Tahoma"/>
+                <w:color w:val="000000" w:themeColor="text1"/>
+                <w:sz w:val="20"/>
+                <w:szCs w:val="20"/>
+              </w:rPr>
+              <w:t>.1] [</w:t>
+            </w:r>
+            <w:r>
+              <w:rPr>
+                <w:rFonts w:ascii="Tahoma" w:hAnsi="Tahoma" w:cs="Tahoma"/>
+                <w:color w:val="000000" w:themeColor="text1"/>
+                <w:sz w:val="20"/>
+                <w:szCs w:val="20"/>
+              </w:rPr>
+              <w:t>5.</w:t>
+            </w:r>
+            <w:r>
+              <w:rPr>
+                <w:rFonts w:ascii="Tahoma" w:hAnsi="Tahoma" w:cs="Tahoma"/>
+                <w:color w:val="000000" w:themeColor="text1"/>
+                <w:sz w:val="20"/>
+                <w:szCs w:val="20"/>
+              </w:rPr>
+              <w:t>2]</w:t>
             </w:r>
           </w:p>
           <w:p>
@@ -746,74 +779,11 @@
             <w:r>
               <w:rPr>
                 <w:rFonts w:ascii="Tahoma" w:hAnsi="Tahoma" w:cs="Tahoma"/>
-                <w:sz w:val="20"/>
-                <w:szCs w:val="20"/>
-              </w:rPr>
-              <w:t xml:space="preserve">Sistema </w:t>
-            </w:r>
-            <w:r>
-              <w:rPr>
-                <w:rFonts w:ascii="Tahoma" w:hAnsi="Tahoma" w:cs="Tahoma"/>
-                <w:sz w:val="20"/>
-                <w:szCs w:val="20"/>
-              </w:rPr>
-              <w:t xml:space="preserve">fecha o pop-up e </w:t>
-            </w:r>
-            <w:r>
-              <w:rPr>
-                <w:rFonts w:ascii="Tahoma" w:hAnsi="Tahoma" w:cs="Tahoma"/>
-                <w:sz w:val="20"/>
-                <w:szCs w:val="20"/>
-              </w:rPr>
-              <w:t xml:space="preserve">exibe </w:t>
-            </w:r>
-            <w:r>
-              <w:rPr>
-                <w:rFonts w:ascii="Tahoma" w:hAnsi="Tahoma" w:cs="Tahoma"/>
-                <w:sz w:val="20"/>
-                <w:szCs w:val="20"/>
-              </w:rPr>
-              <w:t xml:space="preserve">novamente a </w:t>
-            </w:r>
-            <w:r>
-              <w:rPr>
-                <w:rFonts w:ascii="Tahoma" w:hAnsi="Tahoma" w:cs="Tahoma"/>
-                <w:sz w:val="20"/>
-                <w:szCs w:val="20"/>
-              </w:rPr>
-              <w:t>tela de cadastro de manutenção com o</w:t>
-            </w:r>
-            <w:r>
-              <w:rPr>
-                <w:rFonts w:ascii="Tahoma" w:hAnsi="Tahoma" w:cs="Tahoma"/>
-                <w:sz w:val="20"/>
-                <w:szCs w:val="20"/>
-              </w:rPr>
-              <w:t xml:space="preserve"> campo</w:t>
-            </w:r>
-            <w:r>
-              <w:rPr>
-                <w:rFonts w:ascii="Tahoma" w:hAnsi="Tahoma" w:cs="Tahoma"/>
-                <w:sz w:val="20"/>
-                <w:szCs w:val="20"/>
-              </w:rPr>
-              <w:t xml:space="preserve"> máquina </w:t>
-            </w:r>
-            <w:r>
-              <w:rPr>
-                <w:rFonts w:ascii="Tahoma" w:hAnsi="Tahoma" w:cs="Tahoma"/>
-                <w:sz w:val="20"/>
-                <w:szCs w:val="20"/>
-              </w:rPr>
-              <w:t>preenchido</w:t>
-            </w:r>
-            <w:r>
-              <w:rPr>
-                <w:rFonts w:ascii="Tahoma" w:hAnsi="Tahoma" w:cs="Tahoma"/>
-                <w:sz w:val="20"/>
-                <w:szCs w:val="20"/>
-              </w:rPr>
-              <w:t>.</w:t>
+                <w:color w:val="000000" w:themeColor="text1"/>
+                <w:sz w:val="20"/>
+                <w:szCs w:val="20"/>
+              </w:rPr>
+              <w:t>Sistema retorna para tela de cadastro de manutenção exibindo os dados da máquina.</w:t>
             </w:r>
           </w:p>
           <w:p>
@@ -845,7 +815,33 @@
                 <w:sz w:val="20"/>
                 <w:szCs w:val="20"/>
               </w:rPr>
-              <w:t xml:space="preserve"> clica na lupa de pesquisa de fornecedor.</w:t>
+              <w:t xml:space="preserve"> clica </w:t>
+            </w:r>
+            <w:r>
+              <w:rPr>
+                <w:rFonts w:ascii="Tahoma" w:hAnsi="Tahoma" w:cs="Tahoma"/>
+                <w:sz w:val="20"/>
+                <w:szCs w:val="20"/>
+              </w:rPr>
+              <w:t xml:space="preserve">no </w:t>
+            </w:r>
+            <w:proofErr w:type="gramStart"/>
+            <w:r>
+              <w:rPr>
+                <w:rFonts w:ascii="Tahoma" w:hAnsi="Tahoma" w:cs="Tahoma"/>
+                <w:sz w:val="20"/>
+                <w:szCs w:val="20"/>
+              </w:rPr>
+              <w:t>botão fornecedores</w:t>
+            </w:r>
+            <w:proofErr w:type="gramEnd"/>
+            <w:r>
+              <w:rPr>
+                <w:rFonts w:ascii="Tahoma" w:hAnsi="Tahoma" w:cs="Tahoma"/>
+                <w:sz w:val="20"/>
+                <w:szCs w:val="20"/>
+              </w:rPr>
+              <w:t>.</w:t>
             </w:r>
           </w:p>
           <w:p>
@@ -869,7 +865,7 @@
                 <w:sz w:val="20"/>
                 <w:szCs w:val="20"/>
               </w:rPr>
-              <w:t>Sistema exibe pop-up com a listagem dos fornecedores cadastrados.</w:t>
+              <w:t>Sistema exibe tela para realizar uma pesquisa de fornecedores.</w:t>
             </w:r>
           </w:p>
           <w:p>
@@ -893,47 +889,7 @@
                 <w:sz w:val="20"/>
                 <w:szCs w:val="20"/>
               </w:rPr>
-              <w:t>Ator</w:t>
-            </w:r>
-            <w:r>
-              <w:rPr>
-                <w:rFonts w:ascii="Tahoma" w:hAnsi="Tahoma" w:cs="Tahoma"/>
-                <w:sz w:val="20"/>
-                <w:szCs w:val="20"/>
-              </w:rPr>
-              <w:t xml:space="preserve"> </w:t>
-            </w:r>
-            <w:r>
-              <w:rPr>
-                <w:rFonts w:ascii="Tahoma" w:hAnsi="Tahoma" w:cs="Tahoma"/>
-                <w:sz w:val="20"/>
-                <w:szCs w:val="20"/>
-              </w:rPr>
-              <w:t>clica sob</w:t>
-            </w:r>
-            <w:r>
-              <w:rPr>
-                <w:rFonts w:ascii="Tahoma" w:hAnsi="Tahoma" w:cs="Tahoma"/>
-                <w:sz w:val="20"/>
-                <w:szCs w:val="20"/>
-              </w:rPr>
-              <w:t xml:space="preserve"> o </w:t>
-            </w:r>
-            <w:r>
-              <w:rPr>
-                <w:rFonts w:ascii="Tahoma" w:hAnsi="Tahoma" w:cs="Tahoma"/>
-                <w:sz w:val="20"/>
-                <w:szCs w:val="20"/>
-              </w:rPr>
-              <w:t xml:space="preserve">registro do </w:t>
-            </w:r>
-            <w:r>
-              <w:rPr>
-                <w:rFonts w:ascii="Tahoma" w:hAnsi="Tahoma" w:cs="Tahoma"/>
-                <w:sz w:val="20"/>
-                <w:szCs w:val="20"/>
-              </w:rPr>
-              <w:t>fornecedor desejado e clica em selecionar fornecedor.</w:t>
+              <w:t>Ator seleciona o fornecedor que deseja associar a solicitação de manutenção e clica no botão selecionar fornecedor. [9.1] [9.2]</w:t>
             </w:r>
           </w:p>
           <w:p>
@@ -954,26 +910,11 @@
             <w:r>
               <w:rPr>
                 <w:rFonts w:ascii="Tahoma" w:hAnsi="Tahoma" w:cs="Tahoma"/>
-                <w:sz w:val="20"/>
-                <w:szCs w:val="20"/>
-              </w:rPr>
-              <w:t xml:space="preserve">Sistema </w:t>
-            </w:r>
-            <w:r>
-              <w:rPr>
-                <w:rFonts w:ascii="Tahoma" w:hAnsi="Tahoma" w:cs="Tahoma"/>
-                <w:sz w:val="20"/>
-                <w:szCs w:val="20"/>
-              </w:rPr>
-              <w:t>fecha o pop-up</w:t>
-            </w:r>
-            <w:r>
-              <w:rPr>
-                <w:rFonts w:ascii="Tahoma" w:hAnsi="Tahoma" w:cs="Tahoma"/>
-                <w:sz w:val="20"/>
-                <w:szCs w:val="20"/>
-              </w:rPr>
-              <w:t>.</w:t>
+                <w:color w:val="000000" w:themeColor="text1"/>
+                <w:sz w:val="20"/>
+                <w:szCs w:val="20"/>
+              </w:rPr>
+              <w:t>Sistema retorna para tela de cadastro de manutenção exibindo os dados do fornecedor.</w:t>
             </w:r>
           </w:p>
           <w:p>
@@ -994,18 +935,11 @@
             <w:r>
               <w:rPr>
                 <w:rFonts w:ascii="Tahoma" w:hAnsi="Tahoma" w:cs="Tahoma"/>
-                <w:sz w:val="20"/>
-                <w:szCs w:val="20"/>
-              </w:rPr>
-              <w:t xml:space="preserve">Sistema </w:t>
-            </w:r>
-            <w:r>
-              <w:rPr>
-                <w:rFonts w:ascii="Tahoma" w:hAnsi="Tahoma" w:cs="Tahoma"/>
-                <w:sz w:val="20"/>
-                <w:szCs w:val="20"/>
-              </w:rPr>
-              <w:t>exibe a tela de cadastro de manutenção com o campo fornecedor preenchido.</w:t>
+                <w:color w:val="000000" w:themeColor="text1"/>
+                <w:sz w:val="20"/>
+                <w:szCs w:val="20"/>
+              </w:rPr>
+              <w:t>Ator insere o motivo.</w:t>
             </w:r>
           </w:p>
           <w:p>
@@ -1142,6 +1076,22 @@
                 <w:szCs w:val="20"/>
               </w:rPr>
               <w:t>manutenção no banco de dados e altera o estado da máquina para em manutenção.</w:t>
+            </w:r>
+            <w:r>
+              <w:rPr>
+                <w:rFonts w:ascii="Tahoma" w:hAnsi="Tahoma" w:cs="Tahoma"/>
+                <w:sz w:val="20"/>
+                <w:szCs w:val="20"/>
+              </w:rPr>
+              <w:t xml:space="preserve"> [14</w:t>
+            </w:r>
+            <w:r>
+              <w:rPr>
+                <w:rFonts w:ascii="Tahoma" w:hAnsi="Tahoma" w:cs="Tahoma"/>
+                <w:sz w:val="20"/>
+                <w:szCs w:val="20"/>
+              </w:rPr>
+              <w:t>.1]</w:t>
             </w:r>
           </w:p>
           <w:p>
@@ -1268,17 +1218,6 @@
           </w:tcPr>
           <w:p>
             <w:pPr>
-              <w:pStyle w:val="Cabealho"/>
-              <w:rPr>
-                <w:rFonts w:ascii="Arial" w:hAnsi="Arial" w:cs="Arial"/>
-                <w:b/>
-                <w:bCs/>
-                <w:color w:val="808080" w:themeColor="background1" w:themeShade="80"/>
-              </w:rPr>
-            </w:pPr>
-          </w:p>
-          <w:p>
-            <w:pPr>
               <w:spacing w:after="0"/>
               <w:rPr>
                 <w:rFonts w:ascii="Tahoma" w:hAnsi="Tahoma" w:cs="Tahoma"/>
@@ -1298,9 +1237,74 @@
                 <w:szCs w:val="20"/>
                 <w:u w:val="single"/>
               </w:rPr>
-              <w:t>12</w:t>
-            </w:r>
-            <w:r>
+              <w:t>2.1. Ator clica no botão cancelar</w:t>
+            </w:r>
+          </w:p>
+          <w:p>
+            <w:pPr>
+              <w:numPr>
+                <w:ilvl w:val="0"/>
+                <w:numId w:val="27"/>
+              </w:numPr>
+              <w:spacing w:after="0" w:line="240" w:lineRule="auto"/>
+              <w:jc w:val="both"/>
+              <w:rPr>
+                <w:rFonts w:ascii="Tahoma" w:hAnsi="Tahoma" w:cs="Tahoma"/>
+                <w:color w:val="000000" w:themeColor="text1"/>
+                <w:sz w:val="20"/>
+                <w:szCs w:val="20"/>
+              </w:rPr>
+            </w:pPr>
+            <w:r>
+              <w:rPr>
+                <w:rFonts w:ascii="Tahoma" w:hAnsi="Tahoma" w:cs="Tahoma"/>
+                <w:color w:val="000000" w:themeColor="text1"/>
+                <w:sz w:val="20"/>
+                <w:szCs w:val="20"/>
+              </w:rPr>
+              <w:t>Sistema volta para a tela inicial do sistema.</w:t>
+            </w:r>
+          </w:p>
+          <w:p>
+            <w:pPr>
+              <w:numPr>
+                <w:ilvl w:val="0"/>
+                <w:numId w:val="27"/>
+              </w:numPr>
+              <w:spacing w:after="0" w:line="240" w:lineRule="auto"/>
+              <w:jc w:val="both"/>
+              <w:rPr>
+                <w:rFonts w:ascii="Tahoma" w:hAnsi="Tahoma" w:cs="Tahoma"/>
+                <w:color w:val="000000" w:themeColor="text1"/>
+                <w:sz w:val="20"/>
+                <w:szCs w:val="20"/>
+              </w:rPr>
+            </w:pPr>
+            <w:r>
+              <w:rPr>
+                <w:rFonts w:ascii="Tahoma" w:hAnsi="Tahoma" w:cs="Tahoma"/>
+                <w:color w:val="000000" w:themeColor="text1"/>
+                <w:sz w:val="20"/>
+                <w:szCs w:val="20"/>
+              </w:rPr>
+              <w:t>Fim do caso de uso.</w:t>
+            </w:r>
+          </w:p>
+          <w:p>
+            <w:pPr>
+              <w:spacing w:after="0" w:line="240" w:lineRule="auto"/>
+              <w:jc w:val="both"/>
+              <w:rPr>
+                <w:rFonts w:ascii="Tahoma" w:hAnsi="Tahoma" w:cs="Tahoma"/>
+                <w:color w:val="000000" w:themeColor="text1"/>
+                <w:sz w:val="20"/>
+                <w:szCs w:val="20"/>
+              </w:rPr>
+            </w:pPr>
+          </w:p>
+          <w:p>
+            <w:pPr>
+              <w:spacing w:after="0"/>
               <w:rPr>
                 <w:rFonts w:ascii="Tahoma" w:hAnsi="Tahoma" w:cs="Tahoma"/>
                 <w:b/>
@@ -1309,6 +1313,27 @@
                 <w:szCs w:val="20"/>
                 <w:u w:val="single"/>
               </w:rPr>
+            </w:pPr>
+            <w:r>
+              <w:rPr>
+                <w:rFonts w:ascii="Tahoma" w:hAnsi="Tahoma" w:cs="Tahoma"/>
+                <w:b/>
+                <w:color w:val="000000" w:themeColor="text1"/>
+                <w:sz w:val="20"/>
+                <w:szCs w:val="20"/>
+                <w:u w:val="single"/>
+              </w:rPr>
+              <w:t>5</w:t>
+            </w:r>
+            <w:r>
+              <w:rPr>
+                <w:rFonts w:ascii="Tahoma" w:hAnsi="Tahoma" w:cs="Tahoma"/>
+                <w:b/>
+                <w:color w:val="000000" w:themeColor="text1"/>
+                <w:sz w:val="20"/>
+                <w:szCs w:val="20"/>
+                <w:u w:val="single"/>
+              </w:rPr>
               <w:t xml:space="preserve">.1. </w:t>
             </w:r>
             <w:r>
@@ -1320,9 +1345,96 @@
                 <w:szCs w:val="20"/>
                 <w:u w:val="single"/>
               </w:rPr>
-              <w:t>Campo(s) com dados</w:t>
-            </w:r>
-            <w:r>
+              <w:t>Ator clica no botão cancelar</w:t>
+            </w:r>
+          </w:p>
+          <w:p>
+            <w:pPr>
+              <w:pStyle w:val="PargrafodaLista"/>
+              <w:numPr>
+                <w:ilvl w:val="0"/>
+                <w:numId w:val="25"/>
+              </w:numPr>
+              <w:spacing w:after="0" w:line="240" w:lineRule="auto"/>
+              <w:jc w:val="both"/>
+              <w:rPr>
+                <w:rFonts w:ascii="Tahoma" w:hAnsi="Tahoma" w:cs="Tahoma"/>
+                <w:color w:val="000000" w:themeColor="text1"/>
+                <w:sz w:val="20"/>
+                <w:szCs w:val="20"/>
+              </w:rPr>
+            </w:pPr>
+            <w:r>
+              <w:rPr>
+                <w:rFonts w:ascii="Tahoma" w:hAnsi="Tahoma" w:cs="Tahoma"/>
+                <w:color w:val="000000" w:themeColor="text1"/>
+                <w:sz w:val="20"/>
+                <w:szCs w:val="20"/>
+              </w:rPr>
+              <w:t>Sistema fecha a tela de consulta de máquinas.</w:t>
+            </w:r>
+          </w:p>
+          <w:p>
+            <w:pPr>
+              <w:pStyle w:val="PargrafodaLista"/>
+              <w:numPr>
+                <w:ilvl w:val="0"/>
+                <w:numId w:val="25"/>
+              </w:numPr>
+              <w:spacing w:after="0" w:line="240" w:lineRule="auto"/>
+              <w:jc w:val="both"/>
+              <w:rPr>
+                <w:rFonts w:ascii="Tahoma" w:hAnsi="Tahoma" w:cs="Tahoma"/>
+                <w:color w:val="000000" w:themeColor="text1"/>
+                <w:sz w:val="20"/>
+                <w:szCs w:val="20"/>
+              </w:rPr>
+            </w:pPr>
+            <w:r>
+              <w:rPr>
+                <w:rFonts w:ascii="Tahoma" w:hAnsi="Tahoma" w:cs="Tahoma"/>
+                <w:color w:val="000000" w:themeColor="text1"/>
+                <w:sz w:val="20"/>
+                <w:szCs w:val="20"/>
+              </w:rPr>
+              <w:t xml:space="preserve">Sistema volta para o passo </w:t>
+            </w:r>
+            <w:proofErr w:type="gramStart"/>
+            <w:r>
+              <w:rPr>
+                <w:rFonts w:ascii="Tahoma" w:hAnsi="Tahoma" w:cs="Tahoma"/>
+                <w:color w:val="000000" w:themeColor="text1"/>
+                <w:sz w:val="20"/>
+                <w:szCs w:val="20"/>
+              </w:rPr>
+              <w:t>2</w:t>
+            </w:r>
+            <w:proofErr w:type="gramEnd"/>
+            <w:r>
+              <w:rPr>
+                <w:rFonts w:ascii="Tahoma" w:hAnsi="Tahoma" w:cs="Tahoma"/>
+                <w:color w:val="000000" w:themeColor="text1"/>
+                <w:sz w:val="20"/>
+                <w:szCs w:val="20"/>
+              </w:rPr>
+              <w:t>.</w:t>
+            </w:r>
+          </w:p>
+          <w:p>
+            <w:pPr>
+              <w:spacing w:after="0" w:line="240" w:lineRule="auto"/>
+              <w:jc w:val="both"/>
+              <w:rPr>
+                <w:rFonts w:ascii="Tahoma" w:hAnsi="Tahoma" w:cs="Tahoma"/>
+                <w:color w:val="000000" w:themeColor="text1"/>
+                <w:sz w:val="20"/>
+                <w:szCs w:val="20"/>
+              </w:rPr>
+            </w:pPr>
+          </w:p>
+          <w:p>
+            <w:pPr>
+              <w:spacing w:after="0"/>
               <w:rPr>
                 <w:rFonts w:ascii="Tahoma" w:hAnsi="Tahoma" w:cs="Tahoma"/>
                 <w:b/>
@@ -1331,7 +1443,367 @@
                 <w:szCs w:val="20"/>
                 <w:u w:val="single"/>
               </w:rPr>
-              <w:t xml:space="preserve"> inválidos</w:t>
+            </w:pPr>
+            <w:r>
+              <w:rPr>
+                <w:rFonts w:ascii="Tahoma" w:hAnsi="Tahoma" w:cs="Tahoma"/>
+                <w:b/>
+                <w:color w:val="000000" w:themeColor="text1"/>
+                <w:sz w:val="20"/>
+                <w:szCs w:val="20"/>
+                <w:u w:val="single"/>
+              </w:rPr>
+              <w:t>5.2</w:t>
+            </w:r>
+            <w:r>
+              <w:rPr>
+                <w:rFonts w:ascii="Tahoma" w:hAnsi="Tahoma" w:cs="Tahoma"/>
+                <w:b/>
+                <w:color w:val="000000" w:themeColor="text1"/>
+                <w:sz w:val="20"/>
+                <w:szCs w:val="20"/>
+                <w:u w:val="single"/>
+              </w:rPr>
+              <w:t xml:space="preserve">. </w:t>
+            </w:r>
+            <w:r>
+              <w:rPr>
+                <w:rFonts w:ascii="Tahoma" w:hAnsi="Tahoma" w:cs="Tahoma"/>
+                <w:b/>
+                <w:color w:val="000000" w:themeColor="text1"/>
+                <w:sz w:val="20"/>
+                <w:szCs w:val="20"/>
+                <w:u w:val="single"/>
+              </w:rPr>
+              <w:t>Nenhuma máquina encontrada</w:t>
+            </w:r>
+          </w:p>
+          <w:p>
+            <w:pPr>
+              <w:pStyle w:val="PargrafodaLista"/>
+              <w:numPr>
+                <w:ilvl w:val="0"/>
+                <w:numId w:val="26"/>
+              </w:numPr>
+              <w:spacing w:after="0" w:line="240" w:lineRule="auto"/>
+              <w:jc w:val="both"/>
+              <w:rPr>
+                <w:rFonts w:ascii="Tahoma" w:hAnsi="Tahoma" w:cs="Tahoma"/>
+                <w:color w:val="000000" w:themeColor="text1"/>
+                <w:sz w:val="20"/>
+                <w:szCs w:val="20"/>
+              </w:rPr>
+            </w:pPr>
+            <w:r>
+              <w:rPr>
+                <w:rFonts w:ascii="Tahoma" w:hAnsi="Tahoma" w:cs="Tahoma"/>
+                <w:color w:val="000000" w:themeColor="text1"/>
+                <w:sz w:val="20"/>
+                <w:szCs w:val="20"/>
+              </w:rPr>
+              <w:t>Sistema exibe mensagem de erro.</w:t>
+            </w:r>
+          </w:p>
+          <w:p>
+            <w:pPr>
+              <w:pStyle w:val="PargrafodaLista"/>
+              <w:numPr>
+                <w:ilvl w:val="0"/>
+                <w:numId w:val="26"/>
+              </w:numPr>
+              <w:spacing w:after="0" w:line="240" w:lineRule="auto"/>
+              <w:jc w:val="both"/>
+              <w:rPr>
+                <w:rFonts w:ascii="Tahoma" w:hAnsi="Tahoma" w:cs="Tahoma"/>
+                <w:color w:val="000000" w:themeColor="text1"/>
+                <w:sz w:val="20"/>
+                <w:szCs w:val="20"/>
+              </w:rPr>
+            </w:pPr>
+            <w:r>
+              <w:rPr>
+                <w:rFonts w:ascii="Tahoma" w:hAnsi="Tahoma" w:cs="Tahoma"/>
+                <w:color w:val="000000" w:themeColor="text1"/>
+                <w:sz w:val="20"/>
+                <w:szCs w:val="20"/>
+              </w:rPr>
+              <w:t>Fim caso de uso.</w:t>
+            </w:r>
+          </w:p>
+          <w:p>
+            <w:pPr>
+              <w:spacing w:after="0" w:line="240" w:lineRule="auto"/>
+              <w:jc w:val="both"/>
+              <w:rPr>
+                <w:rFonts w:ascii="Tahoma" w:hAnsi="Tahoma" w:cs="Tahoma"/>
+                <w:color w:val="000000" w:themeColor="text1"/>
+                <w:sz w:val="20"/>
+                <w:szCs w:val="20"/>
+              </w:rPr>
+            </w:pPr>
+          </w:p>
+          <w:p>
+            <w:pPr>
+              <w:spacing w:after="0"/>
+              <w:rPr>
+                <w:rFonts w:ascii="Tahoma" w:hAnsi="Tahoma" w:cs="Tahoma"/>
+                <w:b/>
+                <w:color w:val="000000" w:themeColor="text1"/>
+                <w:sz w:val="20"/>
+                <w:szCs w:val="20"/>
+                <w:u w:val="single"/>
+              </w:rPr>
+            </w:pPr>
+            <w:r>
+              <w:rPr>
+                <w:rFonts w:ascii="Tahoma" w:hAnsi="Tahoma" w:cs="Tahoma"/>
+                <w:b/>
+                <w:color w:val="000000" w:themeColor="text1"/>
+                <w:sz w:val="20"/>
+                <w:szCs w:val="20"/>
+                <w:u w:val="single"/>
+              </w:rPr>
+              <w:t>9</w:t>
+            </w:r>
+            <w:r>
+              <w:rPr>
+                <w:rFonts w:ascii="Tahoma" w:hAnsi="Tahoma" w:cs="Tahoma"/>
+                <w:b/>
+                <w:color w:val="000000" w:themeColor="text1"/>
+                <w:sz w:val="20"/>
+                <w:szCs w:val="20"/>
+                <w:u w:val="single"/>
+              </w:rPr>
+              <w:t xml:space="preserve">.1. </w:t>
+            </w:r>
+            <w:r>
+              <w:rPr>
+                <w:rFonts w:ascii="Tahoma" w:hAnsi="Tahoma" w:cs="Tahoma"/>
+                <w:b/>
+                <w:color w:val="000000" w:themeColor="text1"/>
+                <w:sz w:val="20"/>
+                <w:szCs w:val="20"/>
+                <w:u w:val="single"/>
+              </w:rPr>
+              <w:t>Ator clica no botão cancelar</w:t>
+            </w:r>
+          </w:p>
+          <w:p>
+            <w:pPr>
+              <w:pStyle w:val="PargrafodaLista"/>
+              <w:numPr>
+                <w:ilvl w:val="0"/>
+                <w:numId w:val="25"/>
+              </w:numPr>
+              <w:spacing w:after="0" w:line="240" w:lineRule="auto"/>
+              <w:jc w:val="both"/>
+              <w:rPr>
+                <w:rFonts w:ascii="Tahoma" w:hAnsi="Tahoma" w:cs="Tahoma"/>
+                <w:color w:val="000000" w:themeColor="text1"/>
+                <w:sz w:val="20"/>
+                <w:szCs w:val="20"/>
+              </w:rPr>
+            </w:pPr>
+            <w:r>
+              <w:rPr>
+                <w:rFonts w:ascii="Tahoma" w:hAnsi="Tahoma" w:cs="Tahoma"/>
+                <w:color w:val="000000" w:themeColor="text1"/>
+                <w:sz w:val="20"/>
+                <w:szCs w:val="20"/>
+              </w:rPr>
+              <w:t>Sistema fecha a tela de consulta de fornecedores.</w:t>
+            </w:r>
+          </w:p>
+          <w:p>
+            <w:pPr>
+              <w:pStyle w:val="PargrafodaLista"/>
+              <w:numPr>
+                <w:ilvl w:val="0"/>
+                <w:numId w:val="25"/>
+              </w:numPr>
+              <w:spacing w:after="0" w:line="240" w:lineRule="auto"/>
+              <w:jc w:val="both"/>
+              <w:rPr>
+                <w:rFonts w:ascii="Tahoma" w:hAnsi="Tahoma" w:cs="Tahoma"/>
+                <w:color w:val="000000" w:themeColor="text1"/>
+                <w:sz w:val="20"/>
+                <w:szCs w:val="20"/>
+              </w:rPr>
+            </w:pPr>
+            <w:r>
+              <w:rPr>
+                <w:rFonts w:ascii="Tahoma" w:hAnsi="Tahoma" w:cs="Tahoma"/>
+                <w:color w:val="000000" w:themeColor="text1"/>
+                <w:sz w:val="20"/>
+                <w:szCs w:val="20"/>
+              </w:rPr>
+              <w:t xml:space="preserve">Sistema volta para o passo </w:t>
+            </w:r>
+            <w:proofErr w:type="gramStart"/>
+            <w:r>
+              <w:rPr>
+                <w:rFonts w:ascii="Tahoma" w:hAnsi="Tahoma" w:cs="Tahoma"/>
+                <w:color w:val="000000" w:themeColor="text1"/>
+                <w:sz w:val="20"/>
+                <w:szCs w:val="20"/>
+              </w:rPr>
+              <w:t>6</w:t>
+            </w:r>
+            <w:proofErr w:type="gramEnd"/>
+            <w:r>
+              <w:rPr>
+                <w:rFonts w:ascii="Tahoma" w:hAnsi="Tahoma" w:cs="Tahoma"/>
+                <w:color w:val="000000" w:themeColor="text1"/>
+                <w:sz w:val="20"/>
+                <w:szCs w:val="20"/>
+              </w:rPr>
+              <w:t>.</w:t>
+            </w:r>
+          </w:p>
+          <w:p>
+            <w:pPr>
+              <w:spacing w:after="0" w:line="240" w:lineRule="auto"/>
+              <w:jc w:val="both"/>
+              <w:rPr>
+                <w:rFonts w:ascii="Tahoma" w:hAnsi="Tahoma" w:cs="Tahoma"/>
+                <w:color w:val="000000" w:themeColor="text1"/>
+                <w:sz w:val="20"/>
+                <w:szCs w:val="20"/>
+              </w:rPr>
+            </w:pPr>
+          </w:p>
+          <w:p>
+            <w:pPr>
+              <w:spacing w:after="0"/>
+              <w:rPr>
+                <w:rFonts w:ascii="Tahoma" w:hAnsi="Tahoma" w:cs="Tahoma"/>
+                <w:b/>
+                <w:color w:val="000000" w:themeColor="text1"/>
+                <w:sz w:val="20"/>
+                <w:szCs w:val="20"/>
+                <w:u w:val="single"/>
+              </w:rPr>
+            </w:pPr>
+            <w:r>
+              <w:rPr>
+                <w:rFonts w:ascii="Tahoma" w:hAnsi="Tahoma" w:cs="Tahoma"/>
+                <w:b/>
+                <w:color w:val="000000" w:themeColor="text1"/>
+                <w:sz w:val="20"/>
+                <w:szCs w:val="20"/>
+                <w:u w:val="single"/>
+              </w:rPr>
+              <w:t>9.2</w:t>
+            </w:r>
+            <w:r>
+              <w:rPr>
+                <w:rFonts w:ascii="Tahoma" w:hAnsi="Tahoma" w:cs="Tahoma"/>
+                <w:b/>
+                <w:color w:val="000000" w:themeColor="text1"/>
+                <w:sz w:val="20"/>
+                <w:szCs w:val="20"/>
+                <w:u w:val="single"/>
+              </w:rPr>
+              <w:t xml:space="preserve">. </w:t>
+            </w:r>
+            <w:r>
+              <w:rPr>
+                <w:rFonts w:ascii="Tahoma" w:hAnsi="Tahoma" w:cs="Tahoma"/>
+                <w:b/>
+                <w:color w:val="000000" w:themeColor="text1"/>
+                <w:sz w:val="20"/>
+                <w:szCs w:val="20"/>
+                <w:u w:val="single"/>
+              </w:rPr>
+              <w:t>Nenhum fornecedor encontrado</w:t>
+            </w:r>
+          </w:p>
+          <w:p>
+            <w:pPr>
+              <w:pStyle w:val="PargrafodaLista"/>
+              <w:numPr>
+                <w:ilvl w:val="0"/>
+                <w:numId w:val="26"/>
+              </w:numPr>
+              <w:spacing w:after="0" w:line="240" w:lineRule="auto"/>
+              <w:jc w:val="both"/>
+              <w:rPr>
+                <w:rFonts w:ascii="Tahoma" w:hAnsi="Tahoma" w:cs="Tahoma"/>
+                <w:color w:val="000000" w:themeColor="text1"/>
+                <w:sz w:val="20"/>
+                <w:szCs w:val="20"/>
+              </w:rPr>
+            </w:pPr>
+            <w:r>
+              <w:rPr>
+                <w:rFonts w:ascii="Tahoma" w:hAnsi="Tahoma" w:cs="Tahoma"/>
+                <w:color w:val="000000" w:themeColor="text1"/>
+                <w:sz w:val="20"/>
+                <w:szCs w:val="20"/>
+              </w:rPr>
+              <w:lastRenderedPageBreak/>
+              <w:t>Sistema exibe mensagem de erro.</w:t>
+            </w:r>
+          </w:p>
+          <w:p>
+            <w:pPr>
+              <w:pStyle w:val="PargrafodaLista"/>
+              <w:numPr>
+                <w:ilvl w:val="0"/>
+                <w:numId w:val="26"/>
+              </w:numPr>
+              <w:spacing w:after="0" w:line="240" w:lineRule="auto"/>
+              <w:jc w:val="both"/>
+              <w:rPr>
+                <w:rFonts w:ascii="Tahoma" w:hAnsi="Tahoma" w:cs="Tahoma"/>
+                <w:color w:val="000000" w:themeColor="text1"/>
+                <w:sz w:val="20"/>
+                <w:szCs w:val="20"/>
+              </w:rPr>
+            </w:pPr>
+            <w:r>
+              <w:rPr>
+                <w:rFonts w:ascii="Tahoma" w:hAnsi="Tahoma" w:cs="Tahoma"/>
+                <w:color w:val="000000" w:themeColor="text1"/>
+                <w:sz w:val="20"/>
+                <w:szCs w:val="20"/>
+              </w:rPr>
+              <w:t>Fim caso de uso.</w:t>
+            </w:r>
+          </w:p>
+          <w:p>
+            <w:pPr>
+              <w:spacing w:after="0"/>
+              <w:rPr>
+                <w:rFonts w:ascii="Tahoma" w:hAnsi="Tahoma" w:cs="Tahoma"/>
+                <w:b/>
+                <w:color w:val="000000" w:themeColor="text1"/>
+                <w:sz w:val="20"/>
+                <w:szCs w:val="20"/>
+                <w:u w:val="single"/>
+              </w:rPr>
+            </w:pPr>
+            <w:r>
+              <w:rPr>
+                <w:rFonts w:ascii="Tahoma" w:hAnsi="Tahoma" w:cs="Tahoma"/>
+                <w:b/>
+                <w:color w:val="000000" w:themeColor="text1"/>
+                <w:sz w:val="20"/>
+                <w:szCs w:val="20"/>
+                <w:u w:val="single"/>
+              </w:rPr>
+              <w:t>13</w:t>
+            </w:r>
+            <w:r>
+              <w:rPr>
+                <w:rFonts w:ascii="Tahoma" w:hAnsi="Tahoma" w:cs="Tahoma"/>
+                <w:b/>
+                <w:color w:val="000000" w:themeColor="text1"/>
+                <w:sz w:val="20"/>
+                <w:szCs w:val="20"/>
+                <w:u w:val="single"/>
+              </w:rPr>
+              <w:t>.1. Campo(s) com dados inválidos</w:t>
             </w:r>
           </w:p>
           <w:p>
@@ -1366,25 +1838,7 @@
                 <w:sz w:val="20"/>
                 <w:szCs w:val="20"/>
               </w:rPr>
-              <w:t xml:space="preserve">quais campos estão </w:t>
-            </w:r>
-            <w:r>
-              <w:rPr>
-                <w:rFonts w:ascii="Tahoma" w:hAnsi="Tahoma" w:cs="Tahoma"/>
-                <w:color w:val="000000" w:themeColor="text1"/>
-                <w:sz w:val="20"/>
-                <w:szCs w:val="20"/>
-              </w:rPr>
-              <w:t xml:space="preserve">com dados </w:t>
-            </w:r>
-            <w:r>
-              <w:rPr>
-                <w:rFonts w:ascii="Tahoma" w:hAnsi="Tahoma" w:cs="Tahoma"/>
-                <w:color w:val="000000" w:themeColor="text1"/>
-                <w:sz w:val="20"/>
-                <w:szCs w:val="20"/>
-              </w:rPr>
-              <w:t>inválidos.</w:t>
+              <w:t>quais campos estão com dados inválidos.</w:t>
             </w:r>
           </w:p>
           <w:p>
@@ -1410,25 +1864,136 @@
                 <w:sz w:val="20"/>
                 <w:szCs w:val="20"/>
               </w:rPr>
-              <w:t xml:space="preserve">Sistema volta para o passo </w:t>
-            </w:r>
-            <w:r>
-              <w:rPr>
-                <w:rFonts w:ascii="Tahoma" w:hAnsi="Tahoma" w:cs="Tahoma"/>
-                <w:color w:val="000000" w:themeColor="text1"/>
-                <w:sz w:val="20"/>
-                <w:szCs w:val="20"/>
-              </w:rPr>
-              <w:t>11</w:t>
-            </w:r>
-            <w:r>
-              <w:rPr>
-                <w:rFonts w:ascii="Tahoma" w:hAnsi="Tahoma" w:cs="Tahoma"/>
-                <w:color w:val="000000" w:themeColor="text1"/>
-                <w:sz w:val="20"/>
-                <w:szCs w:val="20"/>
-              </w:rPr>
-              <w:t>.</w:t>
+              <w:t>Sistema volta para o passo 10.</w:t>
+            </w:r>
+          </w:p>
+          <w:p>
+            <w:pPr>
+              <w:spacing w:after="0" w:line="240" w:lineRule="auto"/>
+              <w:jc w:val="both"/>
+              <w:rPr>
+                <w:rFonts w:ascii="Tahoma" w:hAnsi="Tahoma" w:cs="Tahoma"/>
+                <w:color w:val="000000" w:themeColor="text1"/>
+                <w:sz w:val="20"/>
+                <w:szCs w:val="20"/>
+              </w:rPr>
+            </w:pPr>
+          </w:p>
+          <w:p>
+            <w:pPr>
+              <w:spacing w:after="0"/>
+              <w:rPr>
+                <w:rFonts w:ascii="Tahoma" w:hAnsi="Tahoma" w:cs="Tahoma"/>
+                <w:b/>
+                <w:color w:val="000000" w:themeColor="text1"/>
+                <w:sz w:val="20"/>
+                <w:szCs w:val="20"/>
+                <w:u w:val="single"/>
+              </w:rPr>
+            </w:pPr>
+            <w:r>
+              <w:rPr>
+                <w:rFonts w:ascii="Tahoma" w:hAnsi="Tahoma" w:cs="Tahoma"/>
+                <w:b/>
+                <w:color w:val="000000" w:themeColor="text1"/>
+                <w:sz w:val="20"/>
+                <w:szCs w:val="20"/>
+                <w:u w:val="single"/>
+              </w:rPr>
+              <w:t>14</w:t>
+            </w:r>
+            <w:r>
+              <w:rPr>
+                <w:rFonts w:ascii="Tahoma" w:hAnsi="Tahoma" w:cs="Tahoma"/>
+                <w:b/>
+                <w:color w:val="000000" w:themeColor="text1"/>
+                <w:sz w:val="20"/>
+                <w:szCs w:val="20"/>
+                <w:u w:val="single"/>
+              </w:rPr>
+              <w:t>.1</w:t>
+            </w:r>
+            <w:r>
+              <w:rPr>
+                <w:rFonts w:ascii="Tahoma" w:hAnsi="Tahoma" w:cs="Tahoma"/>
+                <w:b/>
+                <w:color w:val="000000" w:themeColor="text1"/>
+                <w:sz w:val="20"/>
+                <w:szCs w:val="20"/>
+                <w:u w:val="single"/>
+              </w:rPr>
+              <w:t xml:space="preserve">. </w:t>
+            </w:r>
+            <w:r>
+              <w:rPr>
+                <w:rFonts w:ascii="Tahoma" w:hAnsi="Tahoma" w:cs="Tahoma"/>
+                <w:b/>
+                <w:color w:val="000000" w:themeColor="text1"/>
+                <w:sz w:val="20"/>
+                <w:szCs w:val="20"/>
+                <w:u w:val="single"/>
+              </w:rPr>
+              <w:t>Erro ao acessar banco de dados</w:t>
+            </w:r>
+          </w:p>
+          <w:p>
+            <w:pPr>
+              <w:numPr>
+                <w:ilvl w:val="0"/>
+                <w:numId w:val="19"/>
+              </w:numPr>
+              <w:spacing w:after="0" w:line="240" w:lineRule="auto"/>
+              <w:jc w:val="both"/>
+              <w:rPr>
+                <w:rFonts w:ascii="Tahoma" w:hAnsi="Tahoma" w:cs="Tahoma"/>
+                <w:color w:val="000000" w:themeColor="text1"/>
+                <w:sz w:val="20"/>
+                <w:szCs w:val="20"/>
+              </w:rPr>
+            </w:pPr>
+            <w:r>
+              <w:rPr>
+                <w:rFonts w:ascii="Tahoma" w:hAnsi="Tahoma" w:cs="Tahoma"/>
+                <w:color w:val="000000" w:themeColor="text1"/>
+                <w:sz w:val="20"/>
+                <w:szCs w:val="20"/>
+              </w:rPr>
+              <w:t xml:space="preserve">Sistema </w:t>
+            </w:r>
+            <w:r>
+              <w:rPr>
+                <w:rFonts w:ascii="Tahoma" w:hAnsi="Tahoma" w:cs="Tahoma"/>
+                <w:color w:val="000000" w:themeColor="text1"/>
+                <w:sz w:val="20"/>
+                <w:szCs w:val="20"/>
+              </w:rPr>
+              <w:t>exibe uma mensagem de erro com os detalhes do erro</w:t>
+            </w:r>
+          </w:p>
+          <w:p>
+            <w:pPr>
+              <w:pStyle w:val="PargrafodaLista"/>
+              <w:numPr>
+                <w:ilvl w:val="0"/>
+                <w:numId w:val="19"/>
+              </w:numPr>
+              <w:spacing w:after="0" w:line="240" w:lineRule="auto"/>
+              <w:jc w:val="both"/>
+              <w:rPr>
+                <w:rFonts w:ascii="Tahoma" w:hAnsi="Tahoma" w:cs="Tahoma"/>
+                <w:color w:val="000000" w:themeColor="text1"/>
+                <w:sz w:val="20"/>
+                <w:szCs w:val="20"/>
+              </w:rPr>
+            </w:pPr>
+            <w:r>
+              <w:rPr>
+                <w:rFonts w:ascii="Tahoma" w:hAnsi="Tahoma" w:cs="Tahoma"/>
+                <w:color w:val="000000" w:themeColor="text1"/>
+                <w:sz w:val="20"/>
+                <w:szCs w:val="20"/>
+              </w:rPr>
+              <w:t>Sistema volta para o passo 14.</w:t>
             </w:r>
           </w:p>
           <w:p>
@@ -1472,6 +2037,7 @@
                 <w:b/>
                 <w:bCs/>
               </w:rPr>
+              <w:lastRenderedPageBreak/>
               <w:t>6 – PÓS-CONDIÇÃ</w:t>
             </w:r>
             <w:r>
@@ -1591,7 +2157,7 @@
           <w:left w:w="70" w:type="dxa"/>
           <w:right w:w="70" w:type="dxa"/>
         </w:tblCellMar>
-        <w:tblLook w:val="0000"/>
+        <w:tblLook w:val="0000" w:firstRow="0" w:lastRow="0" w:firstColumn="0" w:lastColumn="0" w:noHBand="0" w:noVBand="0"/>
       </w:tblPr>
       <w:tblGrid>
         <w:gridCol w:w="9283"/>
@@ -1785,6 +2351,7 @@
               <w:pStyle w:val="Cabealho"/>
               <w:rPr>
                 <w:rFonts w:ascii="Tahoma" w:hAnsi="Tahoma" w:cs="Tahoma"/>
+                <w:b/>
                 <w:bCs/>
                 <w:sz w:val="20"/>
                 <w:szCs w:val="20"/>
@@ -1802,27 +2369,14 @@
                 <w:szCs w:val="20"/>
               </w:rPr>
             </w:pPr>
-          </w:p>
-          <w:p>
-            <w:pPr>
-              <w:pStyle w:val="Cabealho"/>
-              <w:rPr>
-                <w:rFonts w:ascii="Tahoma" w:hAnsi="Tahoma" w:cs="Tahoma"/>
-                <w:b/>
-                <w:bCs/>
-                <w:sz w:val="20"/>
-                <w:szCs w:val="20"/>
-              </w:rPr>
-            </w:pPr>
-            <w:r>
-              <w:rPr>
-                <w:rFonts w:ascii="Tahoma" w:hAnsi="Tahoma" w:cs="Tahoma"/>
-                <w:b/>
-                <w:bCs/>
-                <w:sz w:val="20"/>
-                <w:szCs w:val="20"/>
-              </w:rPr>
-              <w:lastRenderedPageBreak/>
+            <w:r>
+              <w:rPr>
+                <w:rFonts w:ascii="Tahoma" w:hAnsi="Tahoma" w:cs="Tahoma"/>
+                <w:b/>
+                <w:bCs/>
+                <w:sz w:val="20"/>
+                <w:szCs w:val="20"/>
+              </w:rPr>
               <w:t xml:space="preserve">Regra </w:t>
             </w:r>
             <w:r>
@@ -1956,7 +2510,7 @@
           <w:left w:w="70" w:type="dxa"/>
           <w:right w:w="70" w:type="dxa"/>
         </w:tblCellMar>
-        <w:tblLook w:val="0000"/>
+        <w:tblLook w:val="0000" w:firstRow="0" w:lastRow="0" w:firstColumn="0" w:lastColumn="0" w:noHBand="0" w:noVBand="0"/>
       </w:tblPr>
       <w:tblGrid>
         <w:gridCol w:w="9283"/>
@@ -2096,9 +2650,9 @@
               </w:rPr>
               <w:drawing>
                 <wp:inline distT="0" distB="0" distL="0" distR="0">
-                  <wp:extent cx="5760085" cy="3371850"/>
-                  <wp:effectExtent l="19050" t="0" r="0" b="0"/>
-                  <wp:docPr id="2" name="Imagem 1" descr="UC-12 Protótipo 1.png"/>
+                  <wp:extent cx="5760085" cy="4015740"/>
+                  <wp:effectExtent l="0" t="0" r="0" b="0"/>
+                  <wp:docPr id="1" name="Imagem 1"/>
                   <wp:cNvGraphicFramePr>
                     <a:graphicFrameLocks xmlns:a="http://schemas.openxmlformats.org/drawingml/2006/main" noChangeAspect="1"/>
                   </wp:cNvGraphicFramePr>
@@ -2110,7 +2664,13 @@
                           <pic:cNvPicPr/>
                         </pic:nvPicPr>
                         <pic:blipFill>
-                          <a:blip r:embed="rId7"/>
+                          <a:blip r:embed="rId8">
+                            <a:extLst>
+                              <a:ext uri="{28A0092B-C50C-407E-A947-70E740481C1C}">
+                                <a14:useLocalDpi xmlns:a14="http://schemas.microsoft.com/office/drawing/2010/main" val="0"/>
+                              </a:ext>
+                            </a:extLst>
+                          </a:blip>
                           <a:stretch>
                             <a:fillRect/>
                           </a:stretch>
@@ -2118,7 +2678,7 @@
                         <pic:spPr>
                           <a:xfrm>
                             <a:off x="0" y="0"/>
-                            <a:ext cx="5760085" cy="3371850"/>
+                            <a:ext cx="5760085" cy="4015740"/>
                           </a:xfrm>
                           <a:prstGeom prst="rect">
                             <a:avLst/>
@@ -2130,40 +2690,6 @@
                 </wp:inline>
               </w:drawing>
             </w:r>
-          </w:p>
-          <w:p>
-            <w:pPr>
-              <w:pStyle w:val="Cabealho"/>
-              <w:tabs>
-                <w:tab w:val="clear" w:pos="4252"/>
-                <w:tab w:val="clear" w:pos="8504"/>
-                <w:tab w:val="left" w:pos="395"/>
-              </w:tabs>
-              <w:jc w:val="both"/>
-              <w:rPr>
-                <w:rFonts w:ascii="Arial" w:hAnsi="Arial" w:cs="Arial"/>
-                <w:b/>
-                <w:bCs/>
-                <w:color w:val="808080" w:themeColor="background1" w:themeShade="80"/>
-              </w:rPr>
-            </w:pPr>
-          </w:p>
-          <w:p>
-            <w:pPr>
-              <w:pStyle w:val="Cabealho"/>
-              <w:tabs>
-                <w:tab w:val="clear" w:pos="4252"/>
-                <w:tab w:val="clear" w:pos="8504"/>
-                <w:tab w:val="left" w:pos="395"/>
-              </w:tabs>
-              <w:jc w:val="both"/>
-              <w:rPr>
-                <w:rFonts w:ascii="Arial" w:hAnsi="Arial" w:cs="Arial"/>
-                <w:b/>
-                <w:bCs/>
-                <w:color w:val="808080" w:themeColor="background1" w:themeShade="80"/>
-              </w:rPr>
-            </w:pPr>
             <w:r>
               <w:rPr>
                 <w:rFonts w:ascii="Arial" w:hAnsi="Arial" w:cs="Arial"/>
@@ -2175,9 +2701,9 @@
               </w:rPr>
               <w:drawing>
                 <wp:inline distT="0" distB="0" distL="0" distR="0">
-                  <wp:extent cx="5760085" cy="3364865"/>
-                  <wp:effectExtent l="19050" t="0" r="0" b="0"/>
-                  <wp:docPr id="4" name="Imagem 3" descr="UC-12 Protótipo 2.png"/>
+                  <wp:extent cx="5760085" cy="4049395"/>
+                  <wp:effectExtent l="0" t="0" r="0" b="0"/>
+                  <wp:docPr id="2" name="Imagem 2"/>
                   <wp:cNvGraphicFramePr>
                     <a:graphicFrameLocks xmlns:a="http://schemas.openxmlformats.org/drawingml/2006/main" noChangeAspect="1"/>
                   </wp:cNvGraphicFramePr>
@@ -2189,7 +2715,13 @@
                           <pic:cNvPicPr/>
                         </pic:nvPicPr>
                         <pic:blipFill>
-                          <a:blip r:embed="rId8"/>
+                          <a:blip r:embed="rId9">
+                            <a:extLst>
+                              <a:ext uri="{28A0092B-C50C-407E-A947-70E740481C1C}">
+                                <a14:useLocalDpi xmlns:a14="http://schemas.microsoft.com/office/drawing/2010/main" val="0"/>
+                              </a:ext>
+                            </a:extLst>
+                          </a:blip>
                           <a:stretch>
                             <a:fillRect/>
                           </a:stretch>
@@ -2197,7 +2729,7 @@
                         <pic:spPr>
                           <a:xfrm>
                             <a:off x="0" y="0"/>
-                            <a:ext cx="5760085" cy="3364865"/>
+                            <a:ext cx="5760085" cy="4049395"/>
                           </a:xfrm>
                           <a:prstGeom prst="rect">
                             <a:avLst/>
@@ -2209,39 +2741,6 @@
                 </wp:inline>
               </w:drawing>
             </w:r>
-          </w:p>
-          <w:p>
-            <w:pPr>
-              <w:pStyle w:val="Cabealho"/>
-              <w:tabs>
-                <w:tab w:val="clear" w:pos="4252"/>
-                <w:tab w:val="clear" w:pos="8504"/>
-                <w:tab w:val="left" w:pos="395"/>
-              </w:tabs>
-              <w:rPr>
-                <w:rFonts w:ascii="Arial" w:hAnsi="Arial" w:cs="Arial"/>
-                <w:b/>
-                <w:bCs/>
-                <w:color w:val="808080" w:themeColor="background1" w:themeShade="80"/>
-              </w:rPr>
-            </w:pPr>
-          </w:p>
-          <w:p>
-            <w:pPr>
-              <w:pStyle w:val="Cabealho"/>
-              <w:tabs>
-                <w:tab w:val="clear" w:pos="4252"/>
-                <w:tab w:val="clear" w:pos="8504"/>
-                <w:tab w:val="left" w:pos="395"/>
-              </w:tabs>
-              <w:jc w:val="both"/>
-              <w:rPr>
-                <w:rFonts w:ascii="Arial" w:hAnsi="Arial" w:cs="Arial"/>
-                <w:b/>
-                <w:bCs/>
-                <w:color w:val="808080" w:themeColor="background1" w:themeShade="80"/>
-              </w:rPr>
-            </w:pPr>
             <w:r>
               <w:rPr>
                 <w:rFonts w:ascii="Arial" w:hAnsi="Arial" w:cs="Arial"/>
@@ -2254,9 +2753,9 @@
               <w:lastRenderedPageBreak/>
               <w:drawing>
                 <wp:inline distT="0" distB="0" distL="0" distR="0">
-                  <wp:extent cx="5760085" cy="3379470"/>
-                  <wp:effectExtent l="19050" t="0" r="0" b="0"/>
-                  <wp:docPr id="6" name="Imagem 5" descr="UC-12 Protótipo 3.png"/>
+                  <wp:extent cx="5760085" cy="4058285"/>
+                  <wp:effectExtent l="0" t="0" r="0" b="0"/>
+                  <wp:docPr id="3" name="Imagem 3"/>
                   <wp:cNvGraphicFramePr>
                     <a:graphicFrameLocks xmlns:a="http://schemas.openxmlformats.org/drawingml/2006/main" noChangeAspect="1"/>
                   </wp:cNvGraphicFramePr>
@@ -2268,7 +2767,13 @@
                           <pic:cNvPicPr/>
                         </pic:nvPicPr>
                         <pic:blipFill>
-                          <a:blip r:embed="rId9"/>
+                          <a:blip r:embed="rId10">
+                            <a:extLst>
+                              <a:ext uri="{28A0092B-C50C-407E-A947-70E740481C1C}">
+                                <a14:useLocalDpi xmlns:a14="http://schemas.microsoft.com/office/drawing/2010/main" val="0"/>
+                              </a:ext>
+                            </a:extLst>
+                          </a:blip>
                           <a:stretch>
                             <a:fillRect/>
                           </a:stretch>
@@ -2276,7 +2781,7 @@
                         <pic:spPr>
                           <a:xfrm>
                             <a:off x="0" y="0"/>
-                            <a:ext cx="5760085" cy="3379470"/>
+                            <a:ext cx="5760085" cy="4058285"/>
                           </a:xfrm>
                           <a:prstGeom prst="rect">
                             <a:avLst/>
@@ -2389,7 +2894,7 @@
           <w:left w:w="70" w:type="dxa"/>
           <w:right w:w="70" w:type="dxa"/>
         </w:tblCellMar>
-        <w:tblLook w:val="0000"/>
+        <w:tblLook w:val="0000" w:firstRow="0" w:lastRow="0" w:firstColumn="0" w:lastColumn="0" w:noHBand="0" w:noVBand="0"/>
       </w:tblPr>
       <w:tblGrid>
         <w:gridCol w:w="9283"/>
@@ -2415,6 +2920,7 @@
                 <w:bCs/>
               </w:rPr>
             </w:pPr>
+            <w:proofErr w:type="gramStart"/>
             <w:r>
               <w:rPr>
                 <w:rFonts w:ascii="Arial" w:hAnsi="Arial" w:cs="Arial"/>
@@ -2439,6 +2945,7 @@
               </w:rPr>
               <w:t>DIAGRAMA</w:t>
             </w:r>
+            <w:proofErr w:type="gramEnd"/>
             <w:r>
               <w:rPr>
                 <w:rFonts w:ascii="Arial" w:hAnsi="Arial" w:cs="Arial"/>
@@ -2513,9 +3020,9 @@
               </w:rPr>
               <w:drawing>
                 <wp:inline distT="0" distB="0" distL="0" distR="0">
-                  <wp:extent cx="5760085" cy="5492750"/>
-                  <wp:effectExtent l="19050" t="0" r="0" b="0"/>
-                  <wp:docPr id="7" name="Imagem 6" descr="UC-12 Diagrama.png"/>
+                  <wp:extent cx="5760085" cy="6489065"/>
+                  <wp:effectExtent l="0" t="0" r="0" b="0"/>
+                  <wp:docPr id="9" name="Imagem 9"/>
                   <wp:cNvGraphicFramePr>
                     <a:graphicFrameLocks xmlns:a="http://schemas.openxmlformats.org/drawingml/2006/main" noChangeAspect="1"/>
                   </wp:cNvGraphicFramePr>
@@ -2527,7 +3034,13 @@
                           <pic:cNvPicPr/>
                         </pic:nvPicPr>
                         <pic:blipFill>
-                          <a:blip r:embed="rId10"/>
+                          <a:blip r:embed="rId11" cstate="print">
+                            <a:extLst>
+                              <a:ext uri="{28A0092B-C50C-407E-A947-70E740481C1C}">
+                                <a14:useLocalDpi xmlns:a14="http://schemas.microsoft.com/office/drawing/2010/main" val="0"/>
+                              </a:ext>
+                            </a:extLst>
+                          </a:blip>
                           <a:stretch>
                             <a:fillRect/>
                           </a:stretch>
@@ -2535,7 +3048,7 @@
                         <pic:spPr>
                           <a:xfrm>
                             <a:off x="0" y="0"/>
-                            <a:ext cx="5760085" cy="5492750"/>
+                            <a:ext cx="5760085" cy="6489065"/>
                           </a:xfrm>
                           <a:prstGeom prst="rect">
                             <a:avLst/>
@@ -2566,6 +3079,8 @@
             </w:pPr>
           </w:p>
         </w:tc>
+        <w:bookmarkStart w:id="0" w:name="_GoBack"/>
+        <w:bookmarkEnd w:id="0"/>
       </w:tr>
     </w:tbl>
     <w:p>
@@ -2583,8 +3098,8 @@
     <w:p/>
     <w:p/>
     <w:sectPr>
-      <w:headerReference w:type="default" r:id="rId11"/>
-      <w:footerReference w:type="default" r:id="rId12"/>
+      <w:headerReference w:type="default" r:id="rId12"/>
+      <w:footerReference w:type="default" r:id="rId13"/>
       <w:pgSz w:w="11906" w:h="16838"/>
       <w:pgMar w:top="1134" w:right="1134" w:bottom="1134" w:left="1701" w:header="709" w:footer="709" w:gutter="0"/>
       <w:cols w:space="708"/>
@@ -2595,8 +3110,8 @@
 </file>
 
 <file path=word/endnotes.xml><?xml version="1.0" encoding="utf-8"?>
-<w:endnotes xmlns:ve="http://schemas.openxmlformats.org/markup-compatibility/2006" xmlns:o="urn:schemas-microsoft-com:office:office" xmlns:r="http://schemas.openxmlformats.org/officeDocument/2006/relationships" xmlns:m="http://schemas.openxmlformats.org/officeDocument/2006/math" xmlns:v="urn:schemas-microsoft-com:vml" xmlns:wp="http://schemas.openxmlformats.org/drawingml/2006/wordprocessingDrawing" xmlns:w10="urn:schemas-microsoft-com:office:word" xmlns:w="http://schemas.openxmlformats.org/wordprocessingml/2006/main" xmlns:wne="http://schemas.microsoft.com/office/word/2006/wordml">
-  <w:endnote w:type="separator" w:id="0">
+<w:endnotes xmlns:wpc="http://schemas.microsoft.com/office/word/2010/wordprocessingCanvas" xmlns:mc="http://schemas.openxmlformats.org/markup-compatibility/2006" xmlns:o="urn:schemas-microsoft-com:office:office" xmlns:r="http://schemas.openxmlformats.org/officeDocument/2006/relationships" xmlns:m="http://schemas.openxmlformats.org/officeDocument/2006/math" xmlns:v="urn:schemas-microsoft-com:vml" xmlns:wp14="http://schemas.microsoft.com/office/word/2010/wordprocessingDrawing" xmlns:wp="http://schemas.openxmlformats.org/drawingml/2006/wordprocessingDrawing" xmlns:w10="urn:schemas-microsoft-com:office:word" xmlns:w="http://schemas.openxmlformats.org/wordprocessingml/2006/main" xmlns:w14="http://schemas.microsoft.com/office/word/2010/wordml" xmlns:wpg="http://schemas.microsoft.com/office/word/2010/wordprocessingGroup" xmlns:wpi="http://schemas.microsoft.com/office/word/2010/wordprocessingInk" xmlns:wne="http://schemas.microsoft.com/office/word/2006/wordml" xmlns:wps="http://schemas.microsoft.com/office/word/2010/wordprocessingShape" mc:Ignorable="w14 wp14">
+  <w:endnote w:type="separator" w:id="-1">
     <w:p>
       <w:pPr>
         <w:spacing w:after="0" w:line="240" w:lineRule="auto"/>
@@ -2606,7 +3121,7 @@
       </w:r>
     </w:p>
   </w:endnote>
-  <w:endnote w:type="continuationSeparator" w:id="1">
+  <w:endnote w:type="continuationSeparator" w:id="0">
     <w:p>
       <w:pPr>
         <w:spacing w:after="0" w:line="240" w:lineRule="auto"/>
@@ -2620,7 +3135,7 @@
 </file>
 
 <file path=word/footer1.xml><?xml version="1.0" encoding="utf-8"?>
-<w:ftr xmlns:ve="http://schemas.openxmlformats.org/markup-compatibility/2006" xmlns:o="urn:schemas-microsoft-com:office:office" xmlns:r="http://schemas.openxmlformats.org/officeDocument/2006/relationships" xmlns:m="http://schemas.openxmlformats.org/officeDocument/2006/math" xmlns:v="urn:schemas-microsoft-com:vml" xmlns:wp="http://schemas.openxmlformats.org/drawingml/2006/wordprocessingDrawing" xmlns:w10="urn:schemas-microsoft-com:office:word" xmlns:w="http://schemas.openxmlformats.org/wordprocessingml/2006/main" xmlns:wne="http://schemas.microsoft.com/office/word/2006/wordml">
+<w:ftr xmlns:wpc="http://schemas.microsoft.com/office/word/2010/wordprocessingCanvas" xmlns:mc="http://schemas.openxmlformats.org/markup-compatibility/2006" xmlns:o="urn:schemas-microsoft-com:office:office" xmlns:r="http://schemas.openxmlformats.org/officeDocument/2006/relationships" xmlns:m="http://schemas.openxmlformats.org/officeDocument/2006/math" xmlns:v="urn:schemas-microsoft-com:vml" xmlns:wp14="http://schemas.microsoft.com/office/word/2010/wordprocessingDrawing" xmlns:wp="http://schemas.openxmlformats.org/drawingml/2006/wordprocessingDrawing" xmlns:w10="urn:schemas-microsoft-com:office:word" xmlns:w="http://schemas.openxmlformats.org/wordprocessingml/2006/main" xmlns:w14="http://schemas.microsoft.com/office/word/2010/wordml" xmlns:wpg="http://schemas.microsoft.com/office/word/2010/wordprocessingGroup" xmlns:wpi="http://schemas.microsoft.com/office/word/2010/wordprocessingInk" xmlns:wne="http://schemas.microsoft.com/office/word/2006/wordml" xmlns:wps="http://schemas.microsoft.com/office/word/2010/wordprocessingShape" mc:Ignorable="w14 wp14">
   <w:p>
     <w:pPr>
       <w:pStyle w:val="Rodap"/>
@@ -2653,8 +3168,8 @@
 </file>
 
 <file path=word/footnotes.xml><?xml version="1.0" encoding="utf-8"?>
-<w:footnotes xmlns:ve="http://schemas.openxmlformats.org/markup-compatibility/2006" xmlns:o="urn:schemas-microsoft-com:office:office" xmlns:r="http://schemas.openxmlformats.org/officeDocument/2006/relationships" xmlns:m="http://schemas.openxmlformats.org/officeDocument/2006/math" xmlns:v="urn:schemas-microsoft-com:vml" xmlns:wp="http://schemas.openxmlformats.org/drawingml/2006/wordprocessingDrawing" xmlns:w10="urn:schemas-microsoft-com:office:word" xmlns:w="http://schemas.openxmlformats.org/wordprocessingml/2006/main" xmlns:wne="http://schemas.microsoft.com/office/word/2006/wordml">
-  <w:footnote w:type="separator" w:id="0">
+<w:footnotes xmlns:wpc="http://schemas.microsoft.com/office/word/2010/wordprocessingCanvas" xmlns:mc="http://schemas.openxmlformats.org/markup-compatibility/2006" xmlns:o="urn:schemas-microsoft-com:office:office" xmlns:r="http://schemas.openxmlformats.org/officeDocument/2006/relationships" xmlns:m="http://schemas.openxmlformats.org/officeDocument/2006/math" xmlns:v="urn:schemas-microsoft-com:vml" xmlns:wp14="http://schemas.microsoft.com/office/word/2010/wordprocessingDrawing" xmlns:wp="http://schemas.openxmlformats.org/drawingml/2006/wordprocessingDrawing" xmlns:w10="urn:schemas-microsoft-com:office:word" xmlns:w="http://schemas.openxmlformats.org/wordprocessingml/2006/main" xmlns:w14="http://schemas.microsoft.com/office/word/2010/wordml" xmlns:wpg="http://schemas.microsoft.com/office/word/2010/wordprocessingGroup" xmlns:wpi="http://schemas.microsoft.com/office/word/2010/wordprocessingInk" xmlns:wne="http://schemas.microsoft.com/office/word/2006/wordml" xmlns:wps="http://schemas.microsoft.com/office/word/2010/wordprocessingShape" mc:Ignorable="w14 wp14">
+  <w:footnote w:type="separator" w:id="-1">
     <w:p>
       <w:pPr>
         <w:spacing w:after="0" w:line="240" w:lineRule="auto"/>
@@ -2664,7 +3179,7 @@
       </w:r>
     </w:p>
   </w:footnote>
-  <w:footnote w:type="continuationSeparator" w:id="1">
+  <w:footnote w:type="continuationSeparator" w:id="0">
     <w:p>
       <w:pPr>
         <w:spacing w:after="0" w:line="240" w:lineRule="auto"/>
@@ -2678,13 +3193,13 @@
 </file>
 
 <file path=word/header1.xml><?xml version="1.0" encoding="utf-8"?>
-<w:hdr xmlns:ve="http://schemas.openxmlformats.org/markup-compatibility/2006" xmlns:o="urn:schemas-microsoft-com:office:office" xmlns:r="http://schemas.openxmlformats.org/officeDocument/2006/relationships" xmlns:m="http://schemas.openxmlformats.org/officeDocument/2006/math" xmlns:v="urn:schemas-microsoft-com:vml" xmlns:wp="http://schemas.openxmlformats.org/drawingml/2006/wordprocessingDrawing" xmlns:w10="urn:schemas-microsoft-com:office:word" xmlns:w="http://schemas.openxmlformats.org/wordprocessingml/2006/main" xmlns:wne="http://schemas.microsoft.com/office/word/2006/wordml">
+<w:hdr xmlns:wpc="http://schemas.microsoft.com/office/word/2010/wordprocessingCanvas" xmlns:mc="http://schemas.openxmlformats.org/markup-compatibility/2006" xmlns:o="urn:schemas-microsoft-com:office:office" xmlns:r="http://schemas.openxmlformats.org/officeDocument/2006/relationships" xmlns:m="http://schemas.openxmlformats.org/officeDocument/2006/math" xmlns:v="urn:schemas-microsoft-com:vml" xmlns:wp14="http://schemas.microsoft.com/office/word/2010/wordprocessingDrawing" xmlns:wp="http://schemas.openxmlformats.org/drawingml/2006/wordprocessingDrawing" xmlns:w10="urn:schemas-microsoft-com:office:word" xmlns:w="http://schemas.openxmlformats.org/wordprocessingml/2006/main" xmlns:w14="http://schemas.microsoft.com/office/word/2010/wordml" xmlns:wpg="http://schemas.microsoft.com/office/word/2010/wordprocessingGroup" xmlns:wpi="http://schemas.microsoft.com/office/word/2010/wordprocessingInk" xmlns:wne="http://schemas.microsoft.com/office/word/2006/wordml" xmlns:wps="http://schemas.microsoft.com/office/word/2010/wordprocessingShape" mc:Ignorable="w14 wp14">
   <w:tbl>
     <w:tblPr>
       <w:tblStyle w:val="Tabelacomgrade"/>
       <w:tblW w:w="9211" w:type="dxa"/>
       <w:shd w:val="clear" w:color="auto" w:fill="FFFFFF" w:themeFill="background1"/>
-      <w:tblLook w:val="04A0"/>
+      <w:tblLook w:val="04A0" w:firstRow="1" w:lastRow="0" w:firstColumn="1" w:lastColumn="0" w:noHBand="0" w:noVBand="1"/>
     </w:tblPr>
     <w:tblGrid>
       <w:gridCol w:w="1101"/>
@@ -2706,6 +3221,7 @@
               <w:b/>
             </w:rPr>
           </w:pPr>
+          <w:proofErr w:type="gramStart"/>
           <w:r>
             <w:rPr>
               <w:b/>
@@ -2722,7 +3238,14 @@
             <w:rPr>
               <w:b/>
             </w:rPr>
-            <w:t>DESCRIÇÃO CASO DE USO + PROTÓTIPO TELAS + DIAGRAMASEQUÊNCIA</w:t>
+            <w:t>DESCRIÇÃO</w:t>
+          </w:r>
+          <w:proofErr w:type="gramEnd"/>
+          <w:r>
+            <w:rPr>
+              <w:b/>
+            </w:rPr>
+            <w:t xml:space="preserve"> CASO DE USO + PROTÓTIPO TELAS + DIAGRAMASEQUÊNCIA</w:t>
           </w:r>
         </w:p>
       </w:tc>
@@ -2816,7 +3339,7 @@
 </file>
 
 <file path=word/numbering.xml><?xml version="1.0" encoding="utf-8"?>
-<w:numbering xmlns:ve="http://schemas.openxmlformats.org/markup-compatibility/2006" xmlns:o="urn:schemas-microsoft-com:office:office" xmlns:r="http://schemas.openxmlformats.org/officeDocument/2006/relationships" xmlns:m="http://schemas.openxmlformats.org/officeDocument/2006/math" xmlns:v="urn:schemas-microsoft-com:vml" xmlns:wp="http://schemas.openxmlformats.org/drawingml/2006/wordprocessingDrawing" xmlns:w10="urn:schemas-microsoft-com:office:word" xmlns:w="http://schemas.openxmlformats.org/wordprocessingml/2006/main" xmlns:wne="http://schemas.microsoft.com/office/word/2006/wordml">
+<w:numbering xmlns:wpc="http://schemas.microsoft.com/office/word/2010/wordprocessingCanvas" xmlns:mc="http://schemas.openxmlformats.org/markup-compatibility/2006" xmlns:o="urn:schemas-microsoft-com:office:office" xmlns:r="http://schemas.openxmlformats.org/officeDocument/2006/relationships" xmlns:m="http://schemas.openxmlformats.org/officeDocument/2006/math" xmlns:v="urn:schemas-microsoft-com:vml" xmlns:wp14="http://schemas.microsoft.com/office/word/2010/wordprocessingDrawing" xmlns:wp="http://schemas.openxmlformats.org/drawingml/2006/wordprocessingDrawing" xmlns:w10="urn:schemas-microsoft-com:office:word" xmlns:w="http://schemas.openxmlformats.org/wordprocessingml/2006/main" xmlns:w14="http://schemas.microsoft.com/office/word/2010/wordml" xmlns:wpg="http://schemas.microsoft.com/office/word/2010/wordprocessingGroup" xmlns:wpi="http://schemas.microsoft.com/office/word/2010/wordprocessingInk" xmlns:wne="http://schemas.microsoft.com/office/word/2006/wordml" xmlns:wps="http://schemas.microsoft.com/office/word/2010/wordprocessingShape" mc:Ignorable="w14 wp14">
   <w:abstractNum w:abstractNumId="0">
     <w:nsid w:val="002079BC"/>
     <w:multiLevelType w:val="hybridMultilevel"/>
@@ -3044,6 +3567,119 @@
     </w:lvl>
   </w:abstractNum>
   <w:abstractNum w:abstractNumId="2">
+    <w:nsid w:val="0BF61E65"/>
+    <w:multiLevelType w:val="hybridMultilevel"/>
+    <w:tmpl w:val="5C28D4EA"/>
+    <w:lvl w:ilvl="0" w:tplc="0416000F">
+      <w:start w:val="1"/>
+      <w:numFmt w:val="decimal"/>
+      <w:lvlText w:val="%1."/>
+      <w:lvlJc w:val="left"/>
+      <w:pPr>
+        <w:tabs>
+          <w:tab w:val="num" w:pos="708"/>
+        </w:tabs>
+        <w:ind w:left="708" w:hanging="360"/>
+      </w:pPr>
+    </w:lvl>
+    <w:lvl w:ilvl="1" w:tplc="04160019" w:tentative="1">
+      <w:start w:val="1"/>
+      <w:numFmt w:val="lowerLetter"/>
+      <w:lvlText w:val="%2."/>
+      <w:lvlJc w:val="left"/>
+      <w:pPr>
+        <w:tabs>
+          <w:tab w:val="num" w:pos="1788"/>
+        </w:tabs>
+        <w:ind w:left="1788" w:hanging="360"/>
+      </w:pPr>
+    </w:lvl>
+    <w:lvl w:ilvl="2" w:tplc="0416001B" w:tentative="1">
+      <w:start w:val="1"/>
+      <w:numFmt w:val="lowerRoman"/>
+      <w:lvlText w:val="%3."/>
+      <w:lvlJc w:val="right"/>
+      <w:pPr>
+        <w:tabs>
+          <w:tab w:val="num" w:pos="2508"/>
+        </w:tabs>
+        <w:ind w:left="2508" w:hanging="180"/>
+      </w:pPr>
+    </w:lvl>
+    <w:lvl w:ilvl="3" w:tplc="0416000F" w:tentative="1">
+      <w:start w:val="1"/>
+      <w:numFmt w:val="decimal"/>
+      <w:lvlText w:val="%4."/>
+      <w:lvlJc w:val="left"/>
+      <w:pPr>
+        <w:tabs>
+          <w:tab w:val="num" w:pos="3228"/>
+        </w:tabs>
+        <w:ind w:left="3228" w:hanging="360"/>
+      </w:pPr>
+    </w:lvl>
+    <w:lvl w:ilvl="4" w:tplc="04160019" w:tentative="1">
+      <w:start w:val="1"/>
+      <w:numFmt w:val="lowerLetter"/>
+      <w:lvlText w:val="%5."/>
+      <w:lvlJc w:val="left"/>
+      <w:pPr>
+        <w:tabs>
+          <w:tab w:val="num" w:pos="3948"/>
+        </w:tabs>
+        <w:ind w:left="3948" w:hanging="360"/>
+      </w:pPr>
+    </w:lvl>
+    <w:lvl w:ilvl="5" w:tplc="0416001B" w:tentative="1">
+      <w:start w:val="1"/>
+      <w:numFmt w:val="lowerRoman"/>
+      <w:lvlText w:val="%6."/>
+      <w:lvlJc w:val="right"/>
+      <w:pPr>
+        <w:tabs>
+          <w:tab w:val="num" w:pos="4668"/>
+        </w:tabs>
+        <w:ind w:left="4668" w:hanging="180"/>
+      </w:pPr>
+    </w:lvl>
+    <w:lvl w:ilvl="6" w:tplc="0416000F" w:tentative="1">
+      <w:start w:val="1"/>
+      <w:numFmt w:val="decimal"/>
+      <w:lvlText w:val="%7."/>
+      <w:lvlJc w:val="left"/>
+      <w:pPr>
+        <w:tabs>
+          <w:tab w:val="num" w:pos="5388"/>
+        </w:tabs>
+        <w:ind w:left="5388" w:hanging="360"/>
+      </w:pPr>
+    </w:lvl>
+    <w:lvl w:ilvl="7" w:tplc="04160019" w:tentative="1">
+      <w:start w:val="1"/>
+      <w:numFmt w:val="lowerLetter"/>
+      <w:lvlText w:val="%8."/>
+      <w:lvlJc w:val="left"/>
+      <w:pPr>
+        <w:tabs>
+          <w:tab w:val="num" w:pos="6108"/>
+        </w:tabs>
+        <w:ind w:left="6108" w:hanging="360"/>
+      </w:pPr>
+    </w:lvl>
+    <w:lvl w:ilvl="8" w:tplc="0416001B" w:tentative="1">
+      <w:start w:val="1"/>
+      <w:numFmt w:val="lowerRoman"/>
+      <w:lvlText w:val="%9."/>
+      <w:lvlJc w:val="right"/>
+      <w:pPr>
+        <w:tabs>
+          <w:tab w:val="num" w:pos="6828"/>
+        </w:tabs>
+        <w:ind w:left="6828" w:hanging="180"/>
+      </w:pPr>
+    </w:lvl>
+  </w:abstractNum>
+  <w:abstractNum w:abstractNumId="3">
     <w:nsid w:val="0E41051B"/>
     <w:multiLevelType w:val="multilevel"/>
     <w:tmpl w:val="1112541C"/>
@@ -3156,7 +3792,7 @@
       </w:pPr>
     </w:lvl>
   </w:abstractNum>
-  <w:abstractNum w:abstractNumId="3">
+  <w:abstractNum w:abstractNumId="4">
     <w:nsid w:val="11017400"/>
     <w:multiLevelType w:val="hybridMultilevel"/>
     <w:tmpl w:val="C16CD8A4"/>
@@ -3272,7 +3908,7 @@
       </w:pPr>
     </w:lvl>
   </w:abstractNum>
-  <w:abstractNum w:abstractNumId="4">
+  <w:abstractNum w:abstractNumId="5">
     <w:nsid w:val="131E2230"/>
     <w:multiLevelType w:val="hybridMultilevel"/>
     <w:tmpl w:val="68C2400A"/>
@@ -3385,7 +4021,7 @@
       </w:pPr>
     </w:lvl>
   </w:abstractNum>
-  <w:abstractNum w:abstractNumId="5">
+  <w:abstractNum w:abstractNumId="6">
     <w:nsid w:val="15081779"/>
     <w:multiLevelType w:val="multilevel"/>
     <w:tmpl w:val="690688C6"/>
@@ -3498,7 +4134,274 @@
       </w:rPr>
     </w:lvl>
   </w:abstractNum>
-  <w:abstractNum w:abstractNumId="6">
+  <w:abstractNum w:abstractNumId="7">
+    <w:nsid w:val="1688172B"/>
+    <w:multiLevelType w:val="hybridMultilevel"/>
+    <w:tmpl w:val="E2AEE93E"/>
+    <w:lvl w:ilvl="0" w:tplc="85488872">
+      <w:start w:val="1"/>
+      <w:numFmt w:val="decimal"/>
+      <w:lvlText w:val="%1."/>
+      <w:lvlJc w:val="left"/>
+      <w:pPr>
+        <w:ind w:left="1068" w:hanging="360"/>
+      </w:pPr>
+      <w:rPr>
+        <w:rFonts w:hint="default"/>
+      </w:rPr>
+    </w:lvl>
+    <w:lvl w:ilvl="1" w:tplc="04160019" w:tentative="1">
+      <w:start w:val="1"/>
+      <w:numFmt w:val="lowerLetter"/>
+      <w:lvlText w:val="%2."/>
+      <w:lvlJc w:val="left"/>
+      <w:pPr>
+        <w:ind w:left="1788" w:hanging="360"/>
+      </w:pPr>
+    </w:lvl>
+    <w:lvl w:ilvl="2" w:tplc="0416001B" w:tentative="1">
+      <w:start w:val="1"/>
+      <w:numFmt w:val="lowerRoman"/>
+      <w:lvlText w:val="%3."/>
+      <w:lvlJc w:val="right"/>
+      <w:pPr>
+        <w:ind w:left="2508" w:hanging="180"/>
+      </w:pPr>
+    </w:lvl>
+    <w:lvl w:ilvl="3" w:tplc="0416000F" w:tentative="1">
+      <w:start w:val="1"/>
+      <w:numFmt w:val="decimal"/>
+      <w:lvlText w:val="%4."/>
+      <w:lvlJc w:val="left"/>
+      <w:pPr>
+        <w:ind w:left="3228" w:hanging="360"/>
+      </w:pPr>
+    </w:lvl>
+    <w:lvl w:ilvl="4" w:tplc="04160019" w:tentative="1">
+      <w:start w:val="1"/>
+      <w:numFmt w:val="lowerLetter"/>
+      <w:lvlText w:val="%5."/>
+      <w:lvlJc w:val="left"/>
+      <w:pPr>
+        <w:ind w:left="3948" w:hanging="360"/>
+      </w:pPr>
+    </w:lvl>
+    <w:lvl w:ilvl="5" w:tplc="0416001B" w:tentative="1">
+      <w:start w:val="1"/>
+      <w:numFmt w:val="lowerRoman"/>
+      <w:lvlText w:val="%6."/>
+      <w:lvlJc w:val="right"/>
+      <w:pPr>
+        <w:ind w:left="4668" w:hanging="180"/>
+      </w:pPr>
+    </w:lvl>
+    <w:lvl w:ilvl="6" w:tplc="0416000F" w:tentative="1">
+      <w:start w:val="1"/>
+      <w:numFmt w:val="decimal"/>
+      <w:lvlText w:val="%7."/>
+      <w:lvlJc w:val="left"/>
+      <w:pPr>
+        <w:ind w:left="5388" w:hanging="360"/>
+      </w:pPr>
+    </w:lvl>
+    <w:lvl w:ilvl="7" w:tplc="04160019" w:tentative="1">
+      <w:start w:val="1"/>
+      <w:numFmt w:val="lowerLetter"/>
+      <w:lvlText w:val="%8."/>
+      <w:lvlJc w:val="left"/>
+      <w:pPr>
+        <w:ind w:left="6108" w:hanging="360"/>
+      </w:pPr>
+    </w:lvl>
+    <w:lvl w:ilvl="8" w:tplc="0416001B" w:tentative="1">
+      <w:start w:val="1"/>
+      <w:numFmt w:val="lowerRoman"/>
+      <w:lvlText w:val="%9."/>
+      <w:lvlJc w:val="right"/>
+      <w:pPr>
+        <w:ind w:left="6828" w:hanging="180"/>
+      </w:pPr>
+    </w:lvl>
+  </w:abstractNum>
+  <w:abstractNum w:abstractNumId="8">
+    <w:nsid w:val="16A44474"/>
+    <w:multiLevelType w:val="hybridMultilevel"/>
+    <w:tmpl w:val="E2AEE93E"/>
+    <w:lvl w:ilvl="0" w:tplc="85488872">
+      <w:start w:val="1"/>
+      <w:numFmt w:val="decimal"/>
+      <w:lvlText w:val="%1."/>
+      <w:lvlJc w:val="left"/>
+      <w:pPr>
+        <w:ind w:left="1068" w:hanging="360"/>
+      </w:pPr>
+      <w:rPr>
+        <w:rFonts w:hint="default"/>
+      </w:rPr>
+    </w:lvl>
+    <w:lvl w:ilvl="1" w:tplc="04160019" w:tentative="1">
+      <w:start w:val="1"/>
+      <w:numFmt w:val="lowerLetter"/>
+      <w:lvlText w:val="%2."/>
+      <w:lvlJc w:val="left"/>
+      <w:pPr>
+        <w:ind w:left="1788" w:hanging="360"/>
+      </w:pPr>
+    </w:lvl>
+    <w:lvl w:ilvl="2" w:tplc="0416001B" w:tentative="1">
+      <w:start w:val="1"/>
+      <w:numFmt w:val="lowerRoman"/>
+      <w:lvlText w:val="%3."/>
+      <w:lvlJc w:val="right"/>
+      <w:pPr>
+        <w:ind w:left="2508" w:hanging="180"/>
+      </w:pPr>
+    </w:lvl>
+    <w:lvl w:ilvl="3" w:tplc="0416000F" w:tentative="1">
+      <w:start w:val="1"/>
+      <w:numFmt w:val="decimal"/>
+      <w:lvlText w:val="%4."/>
+      <w:lvlJc w:val="left"/>
+      <w:pPr>
+        <w:ind w:left="3228" w:hanging="360"/>
+      </w:pPr>
+    </w:lvl>
+    <w:lvl w:ilvl="4" w:tplc="04160019" w:tentative="1">
+      <w:start w:val="1"/>
+      <w:numFmt w:val="lowerLetter"/>
+      <w:lvlText w:val="%5."/>
+      <w:lvlJc w:val="left"/>
+      <w:pPr>
+        <w:ind w:left="3948" w:hanging="360"/>
+      </w:pPr>
+    </w:lvl>
+    <w:lvl w:ilvl="5" w:tplc="0416001B" w:tentative="1">
+      <w:start w:val="1"/>
+      <w:numFmt w:val="lowerRoman"/>
+      <w:lvlText w:val="%6."/>
+      <w:lvlJc w:val="right"/>
+      <w:pPr>
+        <w:ind w:left="4668" w:hanging="180"/>
+      </w:pPr>
+    </w:lvl>
+    <w:lvl w:ilvl="6" w:tplc="0416000F" w:tentative="1">
+      <w:start w:val="1"/>
+      <w:numFmt w:val="decimal"/>
+      <w:lvlText w:val="%7."/>
+      <w:lvlJc w:val="left"/>
+      <w:pPr>
+        <w:ind w:left="5388" w:hanging="360"/>
+      </w:pPr>
+    </w:lvl>
+    <w:lvl w:ilvl="7" w:tplc="04160019" w:tentative="1">
+      <w:start w:val="1"/>
+      <w:numFmt w:val="lowerLetter"/>
+      <w:lvlText w:val="%8."/>
+      <w:lvlJc w:val="left"/>
+      <w:pPr>
+        <w:ind w:left="6108" w:hanging="360"/>
+      </w:pPr>
+    </w:lvl>
+    <w:lvl w:ilvl="8" w:tplc="0416001B" w:tentative="1">
+      <w:start w:val="1"/>
+      <w:numFmt w:val="lowerRoman"/>
+      <w:lvlText w:val="%9."/>
+      <w:lvlJc w:val="right"/>
+      <w:pPr>
+        <w:ind w:left="6828" w:hanging="180"/>
+      </w:pPr>
+    </w:lvl>
+  </w:abstractNum>
+  <w:abstractNum w:abstractNumId="9">
+    <w:nsid w:val="1CF93BD9"/>
+    <w:multiLevelType w:val="hybridMultilevel"/>
+    <w:tmpl w:val="E2AEE93E"/>
+    <w:lvl w:ilvl="0" w:tplc="85488872">
+      <w:start w:val="1"/>
+      <w:numFmt w:val="decimal"/>
+      <w:lvlText w:val="%1."/>
+      <w:lvlJc w:val="left"/>
+      <w:pPr>
+        <w:ind w:left="1068" w:hanging="360"/>
+      </w:pPr>
+      <w:rPr>
+        <w:rFonts w:hint="default"/>
+      </w:rPr>
+    </w:lvl>
+    <w:lvl w:ilvl="1" w:tplc="04160019" w:tentative="1">
+      <w:start w:val="1"/>
+      <w:numFmt w:val="lowerLetter"/>
+      <w:lvlText w:val="%2."/>
+      <w:lvlJc w:val="left"/>
+      <w:pPr>
+        <w:ind w:left="1788" w:hanging="360"/>
+      </w:pPr>
+    </w:lvl>
+    <w:lvl w:ilvl="2" w:tplc="0416001B" w:tentative="1">
+      <w:start w:val="1"/>
+      <w:numFmt w:val="lowerRoman"/>
+      <w:lvlText w:val="%3."/>
+      <w:lvlJc w:val="right"/>
+      <w:pPr>
+        <w:ind w:left="2508" w:hanging="180"/>
+      </w:pPr>
+    </w:lvl>
+    <w:lvl w:ilvl="3" w:tplc="0416000F" w:tentative="1">
+      <w:start w:val="1"/>
+      <w:numFmt w:val="decimal"/>
+      <w:lvlText w:val="%4."/>
+      <w:lvlJc w:val="left"/>
+      <w:pPr>
+        <w:ind w:left="3228" w:hanging="360"/>
+      </w:pPr>
+    </w:lvl>
+    <w:lvl w:ilvl="4" w:tplc="04160019" w:tentative="1">
+      <w:start w:val="1"/>
+      <w:numFmt w:val="lowerLetter"/>
+      <w:lvlText w:val="%5."/>
+      <w:lvlJc w:val="left"/>
+      <w:pPr>
+        <w:ind w:left="3948" w:hanging="360"/>
+      </w:pPr>
+    </w:lvl>
+    <w:lvl w:ilvl="5" w:tplc="0416001B" w:tentative="1">
+      <w:start w:val="1"/>
+      <w:numFmt w:val="lowerRoman"/>
+      <w:lvlText w:val="%6."/>
+      <w:lvlJc w:val="right"/>
+      <w:pPr>
+        <w:ind w:left="4668" w:hanging="180"/>
+      </w:pPr>
+    </w:lvl>
+    <w:lvl w:ilvl="6" w:tplc="0416000F" w:tentative="1">
+      <w:start w:val="1"/>
+      <w:numFmt w:val="decimal"/>
+      <w:lvlText w:val="%7."/>
+      <w:lvlJc w:val="left"/>
+      <w:pPr>
+        <w:ind w:left="5388" w:hanging="360"/>
+      </w:pPr>
+    </w:lvl>
+    <w:lvl w:ilvl="7" w:tplc="04160019" w:tentative="1">
+      <w:start w:val="1"/>
+      <w:numFmt w:val="lowerLetter"/>
+      <w:lvlText w:val="%8."/>
+      <w:lvlJc w:val="left"/>
+      <w:pPr>
+        <w:ind w:left="6108" w:hanging="360"/>
+      </w:pPr>
+    </w:lvl>
+    <w:lvl w:ilvl="8" w:tplc="0416001B" w:tentative="1">
+      <w:start w:val="1"/>
+      <w:numFmt w:val="lowerRoman"/>
+      <w:lvlText w:val="%9."/>
+      <w:lvlJc w:val="right"/>
+      <w:pPr>
+        <w:ind w:left="6828" w:hanging="180"/>
+      </w:pPr>
+    </w:lvl>
+  </w:abstractNum>
+  <w:abstractNum w:abstractNumId="10">
     <w:nsid w:val="22070EF0"/>
     <w:multiLevelType w:val="hybridMultilevel"/>
     <w:tmpl w:val="57E42760"/>
@@ -3611,7 +4514,7 @@
       </w:pPr>
     </w:lvl>
   </w:abstractNum>
-  <w:abstractNum w:abstractNumId="7">
+  <w:abstractNum w:abstractNumId="11">
     <w:nsid w:val="30403BD8"/>
     <w:multiLevelType w:val="hybridMultilevel"/>
     <w:tmpl w:val="2FE242CE"/>
@@ -3724,7 +4627,7 @@
       </w:pPr>
     </w:lvl>
   </w:abstractNum>
-  <w:abstractNum w:abstractNumId="8">
+  <w:abstractNum w:abstractNumId="12">
     <w:nsid w:val="30416D8A"/>
     <w:multiLevelType w:val="hybridMultilevel"/>
     <w:tmpl w:val="17BCCE04"/>
@@ -3837,7 +4740,7 @@
       </w:pPr>
     </w:lvl>
   </w:abstractNum>
-  <w:abstractNum w:abstractNumId="9">
+  <w:abstractNum w:abstractNumId="13">
     <w:nsid w:val="30FE4DD4"/>
     <w:multiLevelType w:val="multilevel"/>
     <w:tmpl w:val="87B25294"/>
@@ -3978,7 +4881,7 @@
       </w:rPr>
     </w:lvl>
   </w:abstractNum>
-  <w:abstractNum w:abstractNumId="10">
+  <w:abstractNum w:abstractNumId="14">
     <w:nsid w:val="325D5A96"/>
     <w:multiLevelType w:val="hybridMultilevel"/>
     <w:tmpl w:val="C16CD8A4"/>
@@ -4094,7 +4997,7 @@
       </w:pPr>
     </w:lvl>
   </w:abstractNum>
-  <w:abstractNum w:abstractNumId="11">
+  <w:abstractNum w:abstractNumId="15">
     <w:nsid w:val="34224413"/>
     <w:multiLevelType w:val="hybridMultilevel"/>
     <w:tmpl w:val="0A78113E"/>
@@ -4207,7 +5110,7 @@
       </w:pPr>
     </w:lvl>
   </w:abstractNum>
-  <w:abstractNum w:abstractNumId="12">
+  <w:abstractNum w:abstractNumId="16">
     <w:nsid w:val="593A6171"/>
     <w:multiLevelType w:val="hybridMultilevel"/>
     <w:tmpl w:val="0706E332"/>
@@ -4320,7 +5223,7 @@
       </w:rPr>
     </w:lvl>
   </w:abstractNum>
-  <w:abstractNum w:abstractNumId="13">
+  <w:abstractNum w:abstractNumId="17">
     <w:nsid w:val="5B10346E"/>
     <w:multiLevelType w:val="hybridMultilevel"/>
     <w:tmpl w:val="3918AEEC"/>
@@ -4436,7 +5339,7 @@
       </w:pPr>
     </w:lvl>
   </w:abstractNum>
-  <w:abstractNum w:abstractNumId="14">
+  <w:abstractNum w:abstractNumId="18">
     <w:nsid w:val="5ED72295"/>
     <w:multiLevelType w:val="hybridMultilevel"/>
     <w:tmpl w:val="5C28D4EA"/>
@@ -4549,7 +5452,7 @@
       </w:pPr>
     </w:lvl>
   </w:abstractNum>
-  <w:abstractNum w:abstractNumId="15">
+  <w:abstractNum w:abstractNumId="19">
     <w:nsid w:val="61442CD6"/>
     <w:multiLevelType w:val="hybridMultilevel"/>
     <w:tmpl w:val="988CBF16"/>
@@ -4662,7 +5565,185 @@
       </w:pPr>
     </w:lvl>
   </w:abstractNum>
-  <w:abstractNum w:abstractNumId="16">
+  <w:abstractNum w:abstractNumId="20">
+    <w:nsid w:val="61FD05A3"/>
+    <w:multiLevelType w:val="hybridMultilevel"/>
+    <w:tmpl w:val="E2AEE93E"/>
+    <w:lvl w:ilvl="0" w:tplc="85488872">
+      <w:start w:val="1"/>
+      <w:numFmt w:val="decimal"/>
+      <w:lvlText w:val="%1."/>
+      <w:lvlJc w:val="left"/>
+      <w:pPr>
+        <w:ind w:left="1069" w:hanging="360"/>
+      </w:pPr>
+      <w:rPr>
+        <w:rFonts w:hint="default"/>
+      </w:rPr>
+    </w:lvl>
+    <w:lvl w:ilvl="1" w:tplc="04160019" w:tentative="1">
+      <w:start w:val="1"/>
+      <w:numFmt w:val="lowerLetter"/>
+      <w:lvlText w:val="%2."/>
+      <w:lvlJc w:val="left"/>
+      <w:pPr>
+        <w:ind w:left="1788" w:hanging="360"/>
+      </w:pPr>
+    </w:lvl>
+    <w:lvl w:ilvl="2" w:tplc="0416001B" w:tentative="1">
+      <w:start w:val="1"/>
+      <w:numFmt w:val="lowerRoman"/>
+      <w:lvlText w:val="%3."/>
+      <w:lvlJc w:val="right"/>
+      <w:pPr>
+        <w:ind w:left="2508" w:hanging="180"/>
+      </w:pPr>
+    </w:lvl>
+    <w:lvl w:ilvl="3" w:tplc="0416000F" w:tentative="1">
+      <w:start w:val="1"/>
+      <w:numFmt w:val="decimal"/>
+      <w:lvlText w:val="%4."/>
+      <w:lvlJc w:val="left"/>
+      <w:pPr>
+        <w:ind w:left="3228" w:hanging="360"/>
+      </w:pPr>
+    </w:lvl>
+    <w:lvl w:ilvl="4" w:tplc="04160019" w:tentative="1">
+      <w:start w:val="1"/>
+      <w:numFmt w:val="lowerLetter"/>
+      <w:lvlText w:val="%5."/>
+      <w:lvlJc w:val="left"/>
+      <w:pPr>
+        <w:ind w:left="3948" w:hanging="360"/>
+      </w:pPr>
+    </w:lvl>
+    <w:lvl w:ilvl="5" w:tplc="0416001B" w:tentative="1">
+      <w:start w:val="1"/>
+      <w:numFmt w:val="lowerRoman"/>
+      <w:lvlText w:val="%6."/>
+      <w:lvlJc w:val="right"/>
+      <w:pPr>
+        <w:ind w:left="4668" w:hanging="180"/>
+      </w:pPr>
+    </w:lvl>
+    <w:lvl w:ilvl="6" w:tplc="0416000F" w:tentative="1">
+      <w:start w:val="1"/>
+      <w:numFmt w:val="decimal"/>
+      <w:lvlText w:val="%7."/>
+      <w:lvlJc w:val="left"/>
+      <w:pPr>
+        <w:ind w:left="5388" w:hanging="360"/>
+      </w:pPr>
+    </w:lvl>
+    <w:lvl w:ilvl="7" w:tplc="04160019" w:tentative="1">
+      <w:start w:val="1"/>
+      <w:numFmt w:val="lowerLetter"/>
+      <w:lvlText w:val="%8."/>
+      <w:lvlJc w:val="left"/>
+      <w:pPr>
+        <w:ind w:left="6108" w:hanging="360"/>
+      </w:pPr>
+    </w:lvl>
+    <w:lvl w:ilvl="8" w:tplc="0416001B" w:tentative="1">
+      <w:start w:val="1"/>
+      <w:numFmt w:val="lowerRoman"/>
+      <w:lvlText w:val="%9."/>
+      <w:lvlJc w:val="right"/>
+      <w:pPr>
+        <w:ind w:left="6828" w:hanging="180"/>
+      </w:pPr>
+    </w:lvl>
+  </w:abstractNum>
+  <w:abstractNum w:abstractNumId="21">
+    <w:nsid w:val="65E07CD2"/>
+    <w:multiLevelType w:val="hybridMultilevel"/>
+    <w:tmpl w:val="E2AEE93E"/>
+    <w:lvl w:ilvl="0" w:tplc="85488872">
+      <w:start w:val="1"/>
+      <w:numFmt w:val="decimal"/>
+      <w:lvlText w:val="%1."/>
+      <w:lvlJc w:val="left"/>
+      <w:pPr>
+        <w:ind w:left="1068" w:hanging="360"/>
+      </w:pPr>
+      <w:rPr>
+        <w:rFonts w:hint="default"/>
+      </w:rPr>
+    </w:lvl>
+    <w:lvl w:ilvl="1" w:tplc="04160019" w:tentative="1">
+      <w:start w:val="1"/>
+      <w:numFmt w:val="lowerLetter"/>
+      <w:lvlText w:val="%2."/>
+      <w:lvlJc w:val="left"/>
+      <w:pPr>
+        <w:ind w:left="1788" w:hanging="360"/>
+      </w:pPr>
+    </w:lvl>
+    <w:lvl w:ilvl="2" w:tplc="0416001B" w:tentative="1">
+      <w:start w:val="1"/>
+      <w:numFmt w:val="lowerRoman"/>
+      <w:lvlText w:val="%3."/>
+      <w:lvlJc w:val="right"/>
+      <w:pPr>
+        <w:ind w:left="2508" w:hanging="180"/>
+      </w:pPr>
+    </w:lvl>
+    <w:lvl w:ilvl="3" w:tplc="0416000F" w:tentative="1">
+      <w:start w:val="1"/>
+      <w:numFmt w:val="decimal"/>
+      <w:lvlText w:val="%4."/>
+      <w:lvlJc w:val="left"/>
+      <w:pPr>
+        <w:ind w:left="3228" w:hanging="360"/>
+      </w:pPr>
+    </w:lvl>
+    <w:lvl w:ilvl="4" w:tplc="04160019" w:tentative="1">
+      <w:start w:val="1"/>
+      <w:numFmt w:val="lowerLetter"/>
+      <w:lvlText w:val="%5."/>
+      <w:lvlJc w:val="left"/>
+      <w:pPr>
+        <w:ind w:left="3948" w:hanging="360"/>
+      </w:pPr>
+    </w:lvl>
+    <w:lvl w:ilvl="5" w:tplc="0416001B" w:tentative="1">
+      <w:start w:val="1"/>
+      <w:numFmt w:val="lowerRoman"/>
+      <w:lvlText w:val="%6."/>
+      <w:lvlJc w:val="right"/>
+      <w:pPr>
+        <w:ind w:left="4668" w:hanging="180"/>
+      </w:pPr>
+    </w:lvl>
+    <w:lvl w:ilvl="6" w:tplc="0416000F" w:tentative="1">
+      <w:start w:val="1"/>
+      <w:numFmt w:val="decimal"/>
+      <w:lvlText w:val="%7."/>
+      <w:lvlJc w:val="left"/>
+      <w:pPr>
+        <w:ind w:left="5388" w:hanging="360"/>
+      </w:pPr>
+    </w:lvl>
+    <w:lvl w:ilvl="7" w:tplc="04160019" w:tentative="1">
+      <w:start w:val="1"/>
+      <w:numFmt w:val="lowerLetter"/>
+      <w:lvlText w:val="%8."/>
+      <w:lvlJc w:val="left"/>
+      <w:pPr>
+        <w:ind w:left="6108" w:hanging="360"/>
+      </w:pPr>
+    </w:lvl>
+    <w:lvl w:ilvl="8" w:tplc="0416001B" w:tentative="1">
+      <w:start w:val="1"/>
+      <w:numFmt w:val="lowerRoman"/>
+      <w:lvlText w:val="%9."/>
+      <w:lvlJc w:val="right"/>
+      <w:pPr>
+        <w:ind w:left="6828" w:hanging="180"/>
+      </w:pPr>
+    </w:lvl>
+  </w:abstractNum>
+  <w:abstractNum w:abstractNumId="22">
     <w:nsid w:val="679B7D64"/>
     <w:multiLevelType w:val="hybridMultilevel"/>
     <w:tmpl w:val="C1E89636"/>
@@ -4775,7 +5856,123 @@
       </w:pPr>
     </w:lvl>
   </w:abstractNum>
-  <w:abstractNum w:abstractNumId="17">
+  <w:abstractNum w:abstractNumId="23">
+    <w:nsid w:val="69552F4A"/>
+    <w:multiLevelType w:val="hybridMultilevel"/>
+    <w:tmpl w:val="3918AEEC"/>
+    <w:lvl w:ilvl="0" w:tplc="A664E4B0">
+      <w:start w:val="1"/>
+      <w:numFmt w:val="decimal"/>
+      <w:lvlText w:val="%1."/>
+      <w:lvlJc w:val="left"/>
+      <w:pPr>
+        <w:tabs>
+          <w:tab w:val="num" w:pos="1068"/>
+        </w:tabs>
+        <w:ind w:left="1068" w:hanging="360"/>
+      </w:pPr>
+      <w:rPr>
+        <w:rFonts w:hint="default"/>
+      </w:rPr>
+    </w:lvl>
+    <w:lvl w:ilvl="1" w:tplc="04160019" w:tentative="1">
+      <w:start w:val="1"/>
+      <w:numFmt w:val="lowerLetter"/>
+      <w:lvlText w:val="%2."/>
+      <w:lvlJc w:val="left"/>
+      <w:pPr>
+        <w:tabs>
+          <w:tab w:val="num" w:pos="2148"/>
+        </w:tabs>
+        <w:ind w:left="2148" w:hanging="360"/>
+      </w:pPr>
+    </w:lvl>
+    <w:lvl w:ilvl="2" w:tplc="0416001B" w:tentative="1">
+      <w:start w:val="1"/>
+      <w:numFmt w:val="lowerRoman"/>
+      <w:lvlText w:val="%3."/>
+      <w:lvlJc w:val="right"/>
+      <w:pPr>
+        <w:tabs>
+          <w:tab w:val="num" w:pos="2868"/>
+        </w:tabs>
+        <w:ind w:left="2868" w:hanging="180"/>
+      </w:pPr>
+    </w:lvl>
+    <w:lvl w:ilvl="3" w:tplc="0416000F" w:tentative="1">
+      <w:start w:val="1"/>
+      <w:numFmt w:val="decimal"/>
+      <w:lvlText w:val="%4."/>
+      <w:lvlJc w:val="left"/>
+      <w:pPr>
+        <w:tabs>
+          <w:tab w:val="num" w:pos="3588"/>
+        </w:tabs>
+        <w:ind w:left="3588" w:hanging="360"/>
+      </w:pPr>
+    </w:lvl>
+    <w:lvl w:ilvl="4" w:tplc="04160019" w:tentative="1">
+      <w:start w:val="1"/>
+      <w:numFmt w:val="lowerLetter"/>
+      <w:lvlText w:val="%5."/>
+      <w:lvlJc w:val="left"/>
+      <w:pPr>
+        <w:tabs>
+          <w:tab w:val="num" w:pos="4308"/>
+        </w:tabs>
+        <w:ind w:left="4308" w:hanging="360"/>
+      </w:pPr>
+    </w:lvl>
+    <w:lvl w:ilvl="5" w:tplc="0416001B" w:tentative="1">
+      <w:start w:val="1"/>
+      <w:numFmt w:val="lowerRoman"/>
+      <w:lvlText w:val="%6."/>
+      <w:lvlJc w:val="right"/>
+      <w:pPr>
+        <w:tabs>
+          <w:tab w:val="num" w:pos="5028"/>
+        </w:tabs>
+        <w:ind w:left="5028" w:hanging="180"/>
+      </w:pPr>
+    </w:lvl>
+    <w:lvl w:ilvl="6" w:tplc="0416000F" w:tentative="1">
+      <w:start w:val="1"/>
+      <w:numFmt w:val="decimal"/>
+      <w:lvlText w:val="%7."/>
+      <w:lvlJc w:val="left"/>
+      <w:pPr>
+        <w:tabs>
+          <w:tab w:val="num" w:pos="5748"/>
+        </w:tabs>
+        <w:ind w:left="5748" w:hanging="360"/>
+      </w:pPr>
+    </w:lvl>
+    <w:lvl w:ilvl="7" w:tplc="04160019" w:tentative="1">
+      <w:start w:val="1"/>
+      <w:numFmt w:val="lowerLetter"/>
+      <w:lvlText w:val="%8."/>
+      <w:lvlJc w:val="left"/>
+      <w:pPr>
+        <w:tabs>
+          <w:tab w:val="num" w:pos="6468"/>
+        </w:tabs>
+        <w:ind w:left="6468" w:hanging="360"/>
+      </w:pPr>
+    </w:lvl>
+    <w:lvl w:ilvl="8" w:tplc="0416001B" w:tentative="1">
+      <w:start w:val="1"/>
+      <w:numFmt w:val="lowerRoman"/>
+      <w:lvlText w:val="%9."/>
+      <w:lvlJc w:val="right"/>
+      <w:pPr>
+        <w:tabs>
+          <w:tab w:val="num" w:pos="7188"/>
+        </w:tabs>
+        <w:ind w:left="7188" w:hanging="180"/>
+      </w:pPr>
+    </w:lvl>
+  </w:abstractNum>
+  <w:abstractNum w:abstractNumId="24">
     <w:nsid w:val="75BD2C86"/>
     <w:multiLevelType w:val="hybridMultilevel"/>
     <w:tmpl w:val="DBE6A54C"/>
@@ -4888,65 +6085,208 @@
       </w:pPr>
     </w:lvl>
   </w:abstractNum>
+  <w:abstractNum w:abstractNumId="25">
+    <w:nsid w:val="7A4217CA"/>
+    <w:multiLevelType w:val="hybridMultilevel"/>
+    <w:tmpl w:val="E2AEE93E"/>
+    <w:lvl w:ilvl="0" w:tplc="85488872">
+      <w:start w:val="1"/>
+      <w:numFmt w:val="decimal"/>
+      <w:lvlText w:val="%1."/>
+      <w:lvlJc w:val="left"/>
+      <w:pPr>
+        <w:ind w:left="1068" w:hanging="360"/>
+      </w:pPr>
+      <w:rPr>
+        <w:rFonts w:hint="default"/>
+      </w:rPr>
+    </w:lvl>
+    <w:lvl w:ilvl="1" w:tplc="04160019" w:tentative="1">
+      <w:start w:val="1"/>
+      <w:numFmt w:val="lowerLetter"/>
+      <w:lvlText w:val="%2."/>
+      <w:lvlJc w:val="left"/>
+      <w:pPr>
+        <w:ind w:left="1788" w:hanging="360"/>
+      </w:pPr>
+    </w:lvl>
+    <w:lvl w:ilvl="2" w:tplc="0416001B" w:tentative="1">
+      <w:start w:val="1"/>
+      <w:numFmt w:val="lowerRoman"/>
+      <w:lvlText w:val="%3."/>
+      <w:lvlJc w:val="right"/>
+      <w:pPr>
+        <w:ind w:left="2508" w:hanging="180"/>
+      </w:pPr>
+    </w:lvl>
+    <w:lvl w:ilvl="3" w:tplc="0416000F" w:tentative="1">
+      <w:start w:val="1"/>
+      <w:numFmt w:val="decimal"/>
+      <w:lvlText w:val="%4."/>
+      <w:lvlJc w:val="left"/>
+      <w:pPr>
+        <w:ind w:left="3228" w:hanging="360"/>
+      </w:pPr>
+    </w:lvl>
+    <w:lvl w:ilvl="4" w:tplc="04160019" w:tentative="1">
+      <w:start w:val="1"/>
+      <w:numFmt w:val="lowerLetter"/>
+      <w:lvlText w:val="%5."/>
+      <w:lvlJc w:val="left"/>
+      <w:pPr>
+        <w:ind w:left="3948" w:hanging="360"/>
+      </w:pPr>
+    </w:lvl>
+    <w:lvl w:ilvl="5" w:tplc="0416001B" w:tentative="1">
+      <w:start w:val="1"/>
+      <w:numFmt w:val="lowerRoman"/>
+      <w:lvlText w:val="%6."/>
+      <w:lvlJc w:val="right"/>
+      <w:pPr>
+        <w:ind w:left="4668" w:hanging="180"/>
+      </w:pPr>
+    </w:lvl>
+    <w:lvl w:ilvl="6" w:tplc="0416000F" w:tentative="1">
+      <w:start w:val="1"/>
+      <w:numFmt w:val="decimal"/>
+      <w:lvlText w:val="%7."/>
+      <w:lvlJc w:val="left"/>
+      <w:pPr>
+        <w:ind w:left="5388" w:hanging="360"/>
+      </w:pPr>
+    </w:lvl>
+    <w:lvl w:ilvl="7" w:tplc="04160019" w:tentative="1">
+      <w:start w:val="1"/>
+      <w:numFmt w:val="lowerLetter"/>
+      <w:lvlText w:val="%8."/>
+      <w:lvlJc w:val="left"/>
+      <w:pPr>
+        <w:ind w:left="6108" w:hanging="360"/>
+      </w:pPr>
+    </w:lvl>
+    <w:lvl w:ilvl="8" w:tplc="0416001B" w:tentative="1">
+      <w:start w:val="1"/>
+      <w:numFmt w:val="lowerRoman"/>
+      <w:lvlText w:val="%9."/>
+      <w:lvlJc w:val="right"/>
+      <w:pPr>
+        <w:ind w:left="6828" w:hanging="180"/>
+      </w:pPr>
+    </w:lvl>
+  </w:abstractNum>
   <w:num w:numId="1">
-    <w:abstractNumId w:val="9"/>
+    <w:abstractNumId w:val="13"/>
   </w:num>
   <w:num w:numId="2">
-    <w:abstractNumId w:val="2"/>
+    <w:abstractNumId w:val="3"/>
   </w:num>
   <w:num w:numId="3">
-    <w:abstractNumId w:val="3"/>
+    <w:abstractNumId w:val="4"/>
   </w:num>
   <w:num w:numId="4">
-    <w:abstractNumId w:val="14"/>
+    <w:abstractNumId w:val="18"/>
   </w:num>
   <w:num w:numId="5">
+    <w:abstractNumId w:val="19"/>
+  </w:num>
+  <w:num w:numId="6">
     <w:abstractNumId w:val="15"/>
   </w:num>
-  <w:num w:numId="6">
-    <w:abstractNumId w:val="11"/>
-  </w:num>
   <w:num w:numId="7">
-    <w:abstractNumId w:val="16"/>
+    <w:abstractNumId w:val="22"/>
   </w:num>
   <w:num w:numId="8">
-    <w:abstractNumId w:val="6"/>
+    <w:abstractNumId w:val="10"/>
   </w:num>
   <w:num w:numId="9">
     <w:abstractNumId w:val="0"/>
   </w:num>
   <w:num w:numId="10">
-    <w:abstractNumId w:val="7"/>
+    <w:abstractNumId w:val="11"/>
   </w:num>
   <w:num w:numId="11">
-    <w:abstractNumId w:val="8"/>
+    <w:abstractNumId w:val="12"/>
   </w:num>
   <w:num w:numId="12">
-    <w:abstractNumId w:val="17"/>
+    <w:abstractNumId w:val="24"/>
   </w:num>
   <w:num w:numId="13">
-    <w:abstractNumId w:val="4"/>
+    <w:abstractNumId w:val="5"/>
   </w:num>
   <w:num w:numId="14">
-    <w:abstractNumId w:val="12"/>
+    <w:abstractNumId w:val="16"/>
   </w:num>
   <w:num w:numId="15">
     <w:abstractNumId w:val="1"/>
   </w:num>
   <w:num w:numId="16">
-    <w:abstractNumId w:val="13"/>
+    <w:abstractNumId w:val="17"/>
   </w:num>
   <w:num w:numId="17">
-    <w:abstractNumId w:val="5"/>
+    <w:abstractNumId w:val="6"/>
   </w:num>
   <w:num w:numId="18">
-    <w:abstractNumId w:val="10"/>
+    <w:abstractNumId w:val="14"/>
+  </w:num>
+  <w:num w:numId="19">
+    <w:abstractNumId w:val="23"/>
+  </w:num>
+  <w:num w:numId="20">
+    <w:abstractNumId w:val="2"/>
+  </w:num>
+  <w:num w:numId="21">
+    <w:abstractNumId w:val="20"/>
+  </w:num>
+  <w:num w:numId="22">
+    <w:abstractNumId w:val="8"/>
+  </w:num>
+  <w:num w:numId="23">
+    <w:abstractNumId w:val="7"/>
+  </w:num>
+  <w:num w:numId="24">
+    <w:abstractNumId w:val="9"/>
+  </w:num>
+  <w:num w:numId="25">
+    <w:abstractNumId w:val="21"/>
+  </w:num>
+  <w:num w:numId="26">
+    <w:abstractNumId w:val="25"/>
+  </w:num>
+  <w:num w:numId="27">
+    <w:abstractNumId w:val="17"/>
+    <w:lvlOverride w:ilvl="0">
+      <w:startOverride w:val="1"/>
+    </w:lvlOverride>
+    <w:lvlOverride w:ilvl="1">
+      <w:startOverride w:val="1"/>
+    </w:lvlOverride>
+    <w:lvlOverride w:ilvl="2">
+      <w:startOverride w:val="1"/>
+    </w:lvlOverride>
+    <w:lvlOverride w:ilvl="3">
+      <w:startOverride w:val="1"/>
+    </w:lvlOverride>
+    <w:lvlOverride w:ilvl="4">
+      <w:startOverride w:val="1"/>
+    </w:lvlOverride>
+    <w:lvlOverride w:ilvl="5">
+      <w:startOverride w:val="1"/>
+    </w:lvlOverride>
+    <w:lvlOverride w:ilvl="6">
+      <w:startOverride w:val="1"/>
+    </w:lvlOverride>
+    <w:lvlOverride w:ilvl="7">
+      <w:startOverride w:val="1"/>
+    </w:lvlOverride>
+    <w:lvlOverride w:ilvl="8">
+      <w:startOverride w:val="1"/>
+    </w:lvlOverride>
   </w:num>
 </w:numbering>
 </file>
 
 <file path=word/styles.xml><?xml version="1.0" encoding="utf-8"?>
-<w:styles xmlns:r="http://schemas.openxmlformats.org/officeDocument/2006/relationships" xmlns:w="http://schemas.openxmlformats.org/wordprocessingml/2006/main">
+<w:styles xmlns:mc="http://schemas.openxmlformats.org/markup-compatibility/2006" xmlns:r="http://schemas.openxmlformats.org/officeDocument/2006/relationships" xmlns:w="http://schemas.openxmlformats.org/wordprocessingml/2006/main" xmlns:w14="http://schemas.microsoft.com/office/word/2010/wordml" mc:Ignorable="w14">
   <w:docDefaults>
     <w:rPrDefault>
       <w:rPr>
@@ -5119,7 +6459,6 @@
     <w:uiPriority w:val="99"/>
     <w:semiHidden/>
     <w:unhideWhenUsed/>
-    <w:qFormat/>
     <w:tblPr>
       <w:tblInd w:w="0" w:type="dxa"/>
       <w:tblCellMar>
@@ -5154,7 +6493,6 @@
     <w:name w:val="Cabeçalho Char"/>
     <w:basedOn w:val="Fontepargpadro"/>
     <w:link w:val="Cabealho"/>
-    <w:uiPriority w:val="99"/>
     <w:rsid w:val="009E649F"/>
   </w:style>
   <w:style w:type="paragraph" w:styleId="Rodap">

</xml_diff>

<commit_message>
Inclusão do caso de teste 12
</commit_message>
<xml_diff>
--- a/4.3 Caso de Uso - UC-12 Cadastrar manutenção.docx
+++ b/4.3 Caso de Uso - UC-12 Cadastrar manutenção.docx
@@ -2363,7 +2363,6 @@
               <w:pStyle w:val="Cabealho"/>
               <w:rPr>
                 <w:rFonts w:ascii="Tahoma" w:hAnsi="Tahoma" w:cs="Tahoma"/>
-                <w:b/>
                 <w:bCs/>
                 <w:sz w:val="20"/>
                 <w:szCs w:val="20"/>
@@ -2407,6 +2406,68 @@
                 <w:szCs w:val="20"/>
               </w:rPr>
               <w:t>Apenas os fornecedores que não estiverem com o cadastro bloqueado devem aparecer na listagem.</w:t>
+            </w:r>
+          </w:p>
+          <w:p>
+            <w:pPr>
+              <w:pStyle w:val="Cabealho"/>
+              <w:rPr>
+                <w:rFonts w:ascii="Tahoma" w:hAnsi="Tahoma" w:cs="Tahoma"/>
+                <w:bCs/>
+                <w:sz w:val="20"/>
+                <w:szCs w:val="20"/>
+              </w:rPr>
+            </w:pPr>
+          </w:p>
+          <w:p>
+            <w:pPr>
+              <w:pStyle w:val="Cabealho"/>
+              <w:tabs>
+                <w:tab w:val="clear" w:pos="4252"/>
+                <w:tab w:val="clear" w:pos="8504"/>
+                <w:tab w:val="left" w:pos="395"/>
+              </w:tabs>
+              <w:jc w:val="both"/>
+              <w:rPr>
+                <w:rFonts w:ascii="Tahoma" w:hAnsi="Tahoma" w:cs="Tahoma"/>
+                <w:sz w:val="20"/>
+                <w:szCs w:val="20"/>
+              </w:rPr>
+            </w:pPr>
+            <w:r>
+              <w:rPr>
+                <w:rFonts w:ascii="Tahoma" w:hAnsi="Tahoma" w:cs="Tahoma"/>
+                <w:b/>
+                <w:sz w:val="20"/>
+                <w:szCs w:val="20"/>
+              </w:rPr>
+              <w:t>Regra de limite de caractere:</w:t>
+            </w:r>
+            <w:r>
+              <w:rPr>
+                <w:rFonts w:ascii="Tahoma" w:hAnsi="Tahoma" w:cs="Tahoma"/>
+                <w:sz w:val="20"/>
+                <w:szCs w:val="20"/>
+              </w:rPr>
+              <w:t xml:space="preserve"> A quantia máxima de caracteres por </w:t>
+            </w:r>
+            <w:r>
+              <w:rPr>
+                <w:rFonts w:ascii="Tahoma" w:hAnsi="Tahoma" w:cs="Tahoma"/>
+                <w:sz w:val="20"/>
+                <w:szCs w:val="20"/>
+              </w:rPr>
+              <w:t>manutenção</w:t>
+            </w:r>
+            <w:bookmarkStart w:id="0" w:name="_GoBack"/>
+            <w:bookmarkEnd w:id="0"/>
+            <w:r>
+              <w:rPr>
+                <w:rFonts w:ascii="Tahoma" w:hAnsi="Tahoma" w:cs="Tahoma"/>
+                <w:sz w:val="20"/>
+                <w:szCs w:val="20"/>
+              </w:rPr>
+              <w:t xml:space="preserve"> é 1024.</w:t>
             </w:r>
           </w:p>
           <w:p>
@@ -3079,8 +3140,6 @@
             </w:pPr>
           </w:p>
         </w:tc>
-        <w:bookmarkStart w:id="0" w:name="_GoBack"/>
-        <w:bookmarkEnd w:id="0"/>
       </w:tr>
     </w:tbl>
     <w:p>

</xml_diff>